<commit_message>
Sprint Semaine 1 Frank
</commit_message>
<xml_diff>
--- a/Sprint-No1.docx
+++ b/Sprint-No1.docx
@@ -1,6 +1,6 @@
 
 <file path=word/document.xml><?xml version="1.0" encoding="utf-8"?>
-<w:document xmlns:ve="http://schemas.openxmlformats.org/markup-compatibility/2006" xmlns:o="urn:schemas-microsoft-com:office:office" xmlns:r="http://schemas.openxmlformats.org/officeDocument/2006/relationships" xmlns:m="http://schemas.openxmlformats.org/officeDocument/2006/math" xmlns:v="urn:schemas-microsoft-com:vml" xmlns:wp="http://schemas.openxmlformats.org/drawingml/2006/wordprocessingDrawing" xmlns:w10="urn:schemas-microsoft-com:office:word" xmlns:w="http://schemas.openxmlformats.org/wordprocessingml/2006/main" xmlns:wne="http://schemas.microsoft.com/office/word/2006/wordml">
+<w:document xmlns:wpc="http://schemas.microsoft.com/office/word/2010/wordprocessingCanvas" xmlns:mc="http://schemas.openxmlformats.org/markup-compatibility/2006" xmlns:o="urn:schemas-microsoft-com:office:office" xmlns:r="http://schemas.openxmlformats.org/officeDocument/2006/relationships" xmlns:m="http://schemas.openxmlformats.org/officeDocument/2006/math" xmlns:v="urn:schemas-microsoft-com:vml" xmlns:wp14="http://schemas.microsoft.com/office/word/2010/wordprocessingDrawing" xmlns:wp="http://schemas.openxmlformats.org/drawingml/2006/wordprocessingDrawing" xmlns:w10="urn:schemas-microsoft-com:office:word" xmlns:w="http://schemas.openxmlformats.org/wordprocessingml/2006/main" xmlns:w14="http://schemas.microsoft.com/office/word/2010/wordml" xmlns:wpg="http://schemas.microsoft.com/office/word/2010/wordprocessingGroup" xmlns:wpi="http://schemas.microsoft.com/office/word/2010/wordprocessingInk" xmlns:wne="http://schemas.microsoft.com/office/word/2006/wordml" xmlns:wps="http://schemas.microsoft.com/office/word/2010/wordprocessingShape" mc:Ignorable="w14 wp14">
   <w:body>
     <w:p>
       <w:pPr>
@@ -130,258 +130,160 @@
     </w:p>
     <w:p>
       <w:pPr>
-        <w:pStyle w:val="ListParagraph"/>
-        <w:numPr>
-          <w:ilvl w:val="0"/>
-          <w:numId w:val="1"/>
-        </w:numPr>
-        <w:jc w:val="both"/>
-        <w:rPr>
-          <w:rFonts w:ascii="Times New Roman" w:hAnsi="Times New Roman" w:cs="Times New Roman"/>
-          <w:sz w:val="24"/>
-          <w:szCs w:val="24"/>
-        </w:rPr>
-      </w:pPr>
-      <w:proofErr w:type="spellStart"/>
-      <w:r>
-        <w:rPr>
-          <w:rFonts w:ascii="Times New Roman" w:hAnsi="Times New Roman" w:cs="Times New Roman"/>
-          <w:sz w:val="24"/>
-          <w:szCs w:val="24"/>
-        </w:rPr>
-        <w:t>Implémenter</w:t>
-      </w:r>
-      <w:proofErr w:type="spellEnd"/>
-      <w:r>
-        <w:rPr>
-          <w:rFonts w:ascii="Times New Roman" w:hAnsi="Times New Roman" w:cs="Times New Roman"/>
-          <w:sz w:val="24"/>
-          <w:szCs w:val="24"/>
-        </w:rPr>
-        <w:t xml:space="preserve"> la </w:t>
-      </w:r>
-      <w:proofErr w:type="spellStart"/>
-      <w:r>
-        <w:rPr>
-          <w:rFonts w:ascii="Times New Roman" w:hAnsi="Times New Roman" w:cs="Times New Roman"/>
-          <w:sz w:val="24"/>
-          <w:szCs w:val="24"/>
-        </w:rPr>
-        <w:t>Classe</w:t>
-      </w:r>
-      <w:proofErr w:type="spellEnd"/>
-      <w:r>
-        <w:rPr>
-          <w:rFonts w:ascii="Times New Roman" w:hAnsi="Times New Roman" w:cs="Times New Roman"/>
-          <w:sz w:val="24"/>
-          <w:szCs w:val="24"/>
+        <w:pStyle w:val="Paragraphedeliste"/>
+        <w:numPr>
+          <w:ilvl w:val="0"/>
+          <w:numId w:val="1"/>
+        </w:numPr>
+        <w:jc w:val="both"/>
+        <w:rPr>
+          <w:rFonts w:ascii="Times New Roman" w:hAnsi="Times New Roman" w:cs="Times New Roman"/>
+          <w:sz w:val="24"/>
+          <w:szCs w:val="24"/>
+          <w:lang w:val="fr-CA"/>
+        </w:rPr>
+      </w:pPr>
+      <w:r>
+        <w:rPr>
+          <w:rFonts w:ascii="Times New Roman" w:hAnsi="Times New Roman" w:cs="Times New Roman"/>
+          <w:sz w:val="24"/>
+          <w:szCs w:val="24"/>
+          <w:lang w:val="fr-CA"/>
+        </w:rPr>
+        <w:t xml:space="preserve">Implémenter la Classe </w:t>
+      </w:r>
+      <w:proofErr w:type="spellStart"/>
+      <w:r>
+        <w:rPr>
+          <w:rFonts w:ascii="Times New Roman" w:hAnsi="Times New Roman" w:cs="Times New Roman"/>
+          <w:sz w:val="24"/>
+          <w:szCs w:val="24"/>
+          <w:lang w:val="fr-CA"/>
+        </w:rPr>
+        <w:t>CCommande</w:t>
+      </w:r>
+      <w:proofErr w:type="spellEnd"/>
+      <w:r>
+        <w:rPr>
+          <w:rFonts w:ascii="Times New Roman" w:hAnsi="Times New Roman" w:cs="Times New Roman"/>
+          <w:sz w:val="24"/>
+          <w:szCs w:val="24"/>
+          <w:lang w:val="fr-CA"/>
+        </w:rPr>
+        <w:t xml:space="preserve">, </w:t>
+      </w:r>
+      <w:proofErr w:type="spellStart"/>
+      <w:r>
+        <w:rPr>
+          <w:rFonts w:ascii="Times New Roman" w:hAnsi="Times New Roman" w:cs="Times New Roman"/>
+          <w:sz w:val="24"/>
+          <w:szCs w:val="24"/>
+          <w:lang w:val="fr-CA"/>
+        </w:rPr>
+        <w:t>CCommandeContext</w:t>
+      </w:r>
+      <w:proofErr w:type="spellEnd"/>
+      <w:r>
+        <w:rPr>
+          <w:rFonts w:ascii="Times New Roman" w:hAnsi="Times New Roman" w:cs="Times New Roman"/>
+          <w:sz w:val="24"/>
+          <w:szCs w:val="24"/>
+          <w:lang w:val="fr-CA"/>
+        </w:rPr>
+        <w:t xml:space="preserve">, </w:t>
+      </w:r>
+      <w:proofErr w:type="spellStart"/>
+      <w:r>
+        <w:rPr>
+          <w:rFonts w:ascii="Times New Roman" w:hAnsi="Times New Roman" w:cs="Times New Roman"/>
+          <w:sz w:val="24"/>
+          <w:szCs w:val="24"/>
+          <w:lang w:val="fr-CA"/>
+        </w:rPr>
+        <w:t>CCommandeInitialiser</w:t>
+      </w:r>
+      <w:proofErr w:type="spellEnd"/>
+    </w:p>
+    <w:p>
+      <w:pPr>
+        <w:pStyle w:val="Paragraphedeliste"/>
+        <w:numPr>
+          <w:ilvl w:val="0"/>
+          <w:numId w:val="1"/>
+        </w:numPr>
+        <w:jc w:val="both"/>
+        <w:rPr>
+          <w:rFonts w:ascii="Times New Roman" w:hAnsi="Times New Roman" w:cs="Times New Roman"/>
+          <w:sz w:val="24"/>
+          <w:szCs w:val="24"/>
+          <w:lang w:val="fr-CA"/>
+        </w:rPr>
+      </w:pPr>
+      <w:r>
+        <w:rPr>
+          <w:rFonts w:ascii="Times New Roman" w:hAnsi="Times New Roman" w:cs="Times New Roman"/>
+          <w:sz w:val="24"/>
+          <w:szCs w:val="24"/>
+          <w:lang w:val="fr-CA"/>
+        </w:rPr>
+        <w:t>Création du Controller de la classe Commande</w:t>
+      </w:r>
+    </w:p>
+    <w:p>
+      <w:pPr>
+        <w:pStyle w:val="Paragraphedeliste"/>
+        <w:numPr>
+          <w:ilvl w:val="0"/>
+          <w:numId w:val="1"/>
+        </w:numPr>
+        <w:jc w:val="both"/>
+        <w:rPr>
+          <w:rFonts w:ascii="Times New Roman" w:hAnsi="Times New Roman" w:cs="Times New Roman"/>
+          <w:sz w:val="24"/>
+          <w:szCs w:val="24"/>
+          <w:lang w:val="fr-CA"/>
+        </w:rPr>
+      </w:pPr>
+      <w:r>
+        <w:rPr>
+          <w:rFonts w:ascii="Times New Roman" w:hAnsi="Times New Roman" w:cs="Times New Roman"/>
+          <w:sz w:val="24"/>
+          <w:szCs w:val="24"/>
+          <w:lang w:val="fr-CA"/>
+        </w:rPr>
+        <w:t>Création de la Vue pour consulter la Facture</w:t>
+      </w:r>
+    </w:p>
+    <w:p>
+      <w:pPr>
+        <w:pStyle w:val="Paragraphedeliste"/>
+        <w:jc w:val="both"/>
+        <w:rPr>
+          <w:rFonts w:ascii="Times New Roman" w:hAnsi="Times New Roman" w:cs="Times New Roman"/>
+          <w:sz w:val="24"/>
+          <w:szCs w:val="24"/>
+          <w:lang w:val="fr-CA"/>
+        </w:rPr>
+      </w:pPr>
+      <w:r>
+        <w:rPr>
+          <w:rFonts w:ascii="Times New Roman" w:hAnsi="Times New Roman" w:cs="Times New Roman"/>
+          <w:sz w:val="24"/>
+          <w:szCs w:val="24"/>
+          <w:lang w:val="fr-CA"/>
         </w:rPr>
         <w:t xml:space="preserve"> </w:t>
       </w:r>
-      <w:proofErr w:type="spellStart"/>
-      <w:r>
-        <w:rPr>
-          <w:rFonts w:ascii="Times New Roman" w:hAnsi="Times New Roman" w:cs="Times New Roman"/>
-          <w:sz w:val="24"/>
-          <w:szCs w:val="24"/>
-        </w:rPr>
-        <w:t>CCommande</w:t>
-      </w:r>
-      <w:proofErr w:type="spellEnd"/>
-      <w:r>
-        <w:rPr>
-          <w:rFonts w:ascii="Times New Roman" w:hAnsi="Times New Roman" w:cs="Times New Roman"/>
-          <w:sz w:val="24"/>
-          <w:szCs w:val="24"/>
-        </w:rPr>
-        <w:t xml:space="preserve">, </w:t>
-      </w:r>
-      <w:proofErr w:type="spellStart"/>
-      <w:r>
-        <w:rPr>
-          <w:rFonts w:ascii="Times New Roman" w:hAnsi="Times New Roman" w:cs="Times New Roman"/>
-          <w:sz w:val="24"/>
-          <w:szCs w:val="24"/>
-        </w:rPr>
-        <w:t>CCommandeContext</w:t>
-      </w:r>
-      <w:proofErr w:type="spellEnd"/>
-      <w:r>
-        <w:rPr>
-          <w:rFonts w:ascii="Times New Roman" w:hAnsi="Times New Roman" w:cs="Times New Roman"/>
-          <w:sz w:val="24"/>
-          <w:szCs w:val="24"/>
-        </w:rPr>
-        <w:t xml:space="preserve">, </w:t>
-      </w:r>
-      <w:proofErr w:type="spellStart"/>
-      <w:r>
-        <w:rPr>
-          <w:rFonts w:ascii="Times New Roman" w:hAnsi="Times New Roman" w:cs="Times New Roman"/>
-          <w:sz w:val="24"/>
-          <w:szCs w:val="24"/>
-        </w:rPr>
-        <w:t>CCommandeInitialiser</w:t>
-      </w:r>
-      <w:proofErr w:type="spellEnd"/>
-    </w:p>
-    <w:p>
-      <w:pPr>
-        <w:pStyle w:val="ListParagraph"/>
-        <w:numPr>
-          <w:ilvl w:val="0"/>
-          <w:numId w:val="1"/>
-        </w:numPr>
-        <w:jc w:val="both"/>
-        <w:rPr>
-          <w:rFonts w:ascii="Times New Roman" w:hAnsi="Times New Roman" w:cs="Times New Roman"/>
-          <w:sz w:val="24"/>
-          <w:szCs w:val="24"/>
-        </w:rPr>
-      </w:pPr>
-      <w:proofErr w:type="spellStart"/>
-      <w:r>
-        <w:rPr>
-          <w:rFonts w:ascii="Times New Roman" w:hAnsi="Times New Roman" w:cs="Times New Roman"/>
-          <w:sz w:val="24"/>
-          <w:szCs w:val="24"/>
-        </w:rPr>
-        <w:t>Création</w:t>
-      </w:r>
-      <w:proofErr w:type="spellEnd"/>
-      <w:r>
-        <w:rPr>
-          <w:rFonts w:ascii="Times New Roman" w:hAnsi="Times New Roman" w:cs="Times New Roman"/>
-          <w:sz w:val="24"/>
-          <w:szCs w:val="24"/>
-        </w:rPr>
-        <w:t xml:space="preserve"> </w:t>
-      </w:r>
-      <w:proofErr w:type="spellStart"/>
-      <w:r>
-        <w:rPr>
-          <w:rFonts w:ascii="Times New Roman" w:hAnsi="Times New Roman" w:cs="Times New Roman"/>
-          <w:sz w:val="24"/>
-          <w:szCs w:val="24"/>
-        </w:rPr>
-        <w:t>du</w:t>
-      </w:r>
-      <w:proofErr w:type="spellEnd"/>
-      <w:r>
-        <w:rPr>
-          <w:rFonts w:ascii="Times New Roman" w:hAnsi="Times New Roman" w:cs="Times New Roman"/>
-          <w:sz w:val="24"/>
-          <w:szCs w:val="24"/>
-        </w:rPr>
-        <w:t xml:space="preserve"> Controller de la </w:t>
-      </w:r>
-      <w:proofErr w:type="spellStart"/>
-      <w:r>
-        <w:rPr>
-          <w:rFonts w:ascii="Times New Roman" w:hAnsi="Times New Roman" w:cs="Times New Roman"/>
-          <w:sz w:val="24"/>
-          <w:szCs w:val="24"/>
-        </w:rPr>
-        <w:t>classe</w:t>
-      </w:r>
-      <w:proofErr w:type="spellEnd"/>
-      <w:r>
-        <w:rPr>
-          <w:rFonts w:ascii="Times New Roman" w:hAnsi="Times New Roman" w:cs="Times New Roman"/>
-          <w:sz w:val="24"/>
-          <w:szCs w:val="24"/>
-        </w:rPr>
-        <w:t xml:space="preserve"> </w:t>
-      </w:r>
-      <w:proofErr w:type="spellStart"/>
-      <w:r>
-        <w:rPr>
-          <w:rFonts w:ascii="Times New Roman" w:hAnsi="Times New Roman" w:cs="Times New Roman"/>
-          <w:sz w:val="24"/>
-          <w:szCs w:val="24"/>
-        </w:rPr>
-        <w:t>Commande</w:t>
-      </w:r>
-      <w:proofErr w:type="spellEnd"/>
-    </w:p>
-    <w:p>
-      <w:pPr>
-        <w:pStyle w:val="ListParagraph"/>
-        <w:numPr>
-          <w:ilvl w:val="0"/>
-          <w:numId w:val="1"/>
-        </w:numPr>
-        <w:jc w:val="both"/>
-        <w:rPr>
-          <w:rFonts w:ascii="Times New Roman" w:hAnsi="Times New Roman" w:cs="Times New Roman"/>
-          <w:sz w:val="24"/>
-          <w:szCs w:val="24"/>
-        </w:rPr>
-      </w:pPr>
-      <w:proofErr w:type="spellStart"/>
-      <w:r>
-        <w:rPr>
-          <w:rFonts w:ascii="Times New Roman" w:hAnsi="Times New Roman" w:cs="Times New Roman"/>
-          <w:sz w:val="24"/>
-          <w:szCs w:val="24"/>
-        </w:rPr>
-        <w:t>Création</w:t>
-      </w:r>
-      <w:proofErr w:type="spellEnd"/>
-      <w:r>
-        <w:rPr>
-          <w:rFonts w:ascii="Times New Roman" w:hAnsi="Times New Roman" w:cs="Times New Roman"/>
-          <w:sz w:val="24"/>
-          <w:szCs w:val="24"/>
-        </w:rPr>
-        <w:t xml:space="preserve"> de la </w:t>
-      </w:r>
-      <w:proofErr w:type="spellStart"/>
-      <w:r>
-        <w:rPr>
-          <w:rFonts w:ascii="Times New Roman" w:hAnsi="Times New Roman" w:cs="Times New Roman"/>
-          <w:sz w:val="24"/>
-          <w:szCs w:val="24"/>
-        </w:rPr>
-        <w:t>Vue</w:t>
-      </w:r>
-      <w:proofErr w:type="spellEnd"/>
-      <w:r>
-        <w:rPr>
-          <w:rFonts w:ascii="Times New Roman" w:hAnsi="Times New Roman" w:cs="Times New Roman"/>
-          <w:sz w:val="24"/>
-          <w:szCs w:val="24"/>
-        </w:rPr>
-        <w:t xml:space="preserve"> pour consulter la Facture</w:t>
-      </w:r>
-    </w:p>
-    <w:p>
-      <w:pPr>
-        <w:pStyle w:val="ListParagraph"/>
-        <w:jc w:val="both"/>
-        <w:rPr>
-          <w:rFonts w:ascii="Times New Roman" w:hAnsi="Times New Roman" w:cs="Times New Roman"/>
-          <w:sz w:val="24"/>
-          <w:szCs w:val="24"/>
-        </w:rPr>
-      </w:pPr>
-      <w:r>
-        <w:rPr>
-          <w:rFonts w:ascii="Times New Roman" w:hAnsi="Times New Roman" w:cs="Times New Roman"/>
-          <w:sz w:val="24"/>
-          <w:szCs w:val="24"/>
-        </w:rPr>
-        <w:t xml:space="preserve"> </w:t>
-      </w:r>
-    </w:p>
-    <w:p>
-      <w:pPr>
-        <w:pStyle w:val="ListParagraph"/>
-        <w:jc w:val="both"/>
-        <w:rPr>
-          <w:rFonts w:ascii="Times New Roman" w:hAnsi="Times New Roman" w:cs="Times New Roman"/>
-          <w:sz w:val="24"/>
-          <w:szCs w:val="24"/>
+    </w:p>
+    <w:p>
+      <w:pPr>
+        <w:pStyle w:val="Paragraphedeliste"/>
+        <w:jc w:val="both"/>
+        <w:rPr>
+          <w:rFonts w:ascii="Times New Roman" w:hAnsi="Times New Roman" w:cs="Times New Roman"/>
+          <w:sz w:val="24"/>
+          <w:szCs w:val="24"/>
+          <w:lang w:val="fr-CA"/>
         </w:rPr>
       </w:pPr>
     </w:p>
@@ -415,7 +317,7 @@
     </w:p>
     <w:p>
       <w:pPr>
-        <w:pStyle w:val="ListParagraph"/>
+        <w:pStyle w:val="Paragraphedeliste"/>
         <w:numPr>
           <w:ilvl w:val="0"/>
           <w:numId w:val="1"/>
@@ -440,7 +342,7 @@
     </w:p>
     <w:p>
       <w:pPr>
-        <w:pStyle w:val="ListParagraph"/>
+        <w:pStyle w:val="Paragraphedeliste"/>
         <w:numPr>
           <w:ilvl w:val="0"/>
           <w:numId w:val="1"/>
@@ -465,7 +367,7 @@
     </w:p>
     <w:p>
       <w:pPr>
-        <w:pStyle w:val="ListParagraph"/>
+        <w:pStyle w:val="Paragraphedeliste"/>
         <w:numPr>
           <w:ilvl w:val="0"/>
           <w:numId w:val="1"/>
@@ -528,7 +430,7 @@
     </w:p>
     <w:p>
       <w:pPr>
-        <w:pStyle w:val="ListParagraph"/>
+        <w:pStyle w:val="Paragraphedeliste"/>
         <w:numPr>
           <w:ilvl w:val="0"/>
           <w:numId w:val="1"/>
@@ -553,7 +455,7 @@
     </w:p>
     <w:p>
       <w:pPr>
-        <w:pStyle w:val="ListParagraph"/>
+        <w:pStyle w:val="Paragraphedeliste"/>
         <w:numPr>
           <w:ilvl w:val="0"/>
           <w:numId w:val="1"/>
@@ -578,7 +480,7 @@
     </w:p>
     <w:p>
       <w:pPr>
-        <w:pStyle w:val="ListParagraph"/>
+        <w:pStyle w:val="Paragraphedeliste"/>
         <w:numPr>
           <w:ilvl w:val="0"/>
           <w:numId w:val="1"/>
@@ -641,7 +543,7 @@
     </w:p>
     <w:p>
       <w:pPr>
-        <w:pStyle w:val="ListParagraph"/>
+        <w:pStyle w:val="Paragraphedeliste"/>
         <w:numPr>
           <w:ilvl w:val="0"/>
           <w:numId w:val="1"/>
@@ -666,7 +568,7 @@
     </w:p>
     <w:p>
       <w:pPr>
-        <w:pStyle w:val="ListParagraph"/>
+        <w:pStyle w:val="Paragraphedeliste"/>
         <w:numPr>
           <w:ilvl w:val="0"/>
           <w:numId w:val="1"/>
@@ -691,7 +593,7 @@
     </w:p>
     <w:p>
       <w:pPr>
-        <w:pStyle w:val="ListParagraph"/>
+        <w:pStyle w:val="Paragraphedeliste"/>
         <w:numPr>
           <w:ilvl w:val="0"/>
           <w:numId w:val="1"/>
@@ -733,12 +635,33 @@
           <w:szCs w:val="28"/>
         </w:rPr>
       </w:pPr>
-      <w:r>
-        <w:rPr>
-          <w:rFonts w:ascii="Times New Roman" w:hAnsi="Times New Roman" w:cs="Times New Roman"/>
-          <w:sz w:val="28"/>
-          <w:szCs w:val="28"/>
-        </w:rPr>
+    </w:p>
+    <w:p>
+      <w:pPr>
+        <w:jc w:val="both"/>
+        <w:rPr>
+          <w:rFonts w:ascii="Times New Roman" w:hAnsi="Times New Roman" w:cs="Times New Roman"/>
+          <w:sz w:val="28"/>
+          <w:szCs w:val="28"/>
+        </w:rPr>
+      </w:pPr>
+    </w:p>
+    <w:p>
+      <w:pPr>
+        <w:jc w:val="both"/>
+        <w:rPr>
+          <w:rFonts w:ascii="Times New Roman" w:hAnsi="Times New Roman" w:cs="Times New Roman"/>
+          <w:sz w:val="28"/>
+          <w:szCs w:val="28"/>
+        </w:rPr>
+      </w:pPr>
+      <w:r>
+        <w:rPr>
+          <w:rFonts w:ascii="Times New Roman" w:hAnsi="Times New Roman" w:cs="Times New Roman"/>
+          <w:sz w:val="28"/>
+          <w:szCs w:val="28"/>
+        </w:rPr>
+        <w:lastRenderedPageBreak/>
         <w:t xml:space="preserve">FRANCIS </w:t>
       </w:r>
       <w:proofErr w:type="gramStart"/>
@@ -754,7 +677,205 @@
     </w:p>
     <w:p>
       <w:pPr>
-        <w:pStyle w:val="ListParagraph"/>
+        <w:pStyle w:val="Paragraphedeliste"/>
+        <w:numPr>
+          <w:ilvl w:val="0"/>
+          <w:numId w:val="1"/>
+        </w:numPr>
+        <w:jc w:val="both"/>
+        <w:rPr>
+          <w:rFonts w:ascii="Times New Roman" w:hAnsi="Times New Roman" w:cs="Times New Roman"/>
+          <w:sz w:val="24"/>
+          <w:szCs w:val="24"/>
+          <w:lang w:val="fr-CA"/>
+        </w:rPr>
+      </w:pPr>
+      <w:r>
+        <w:rPr>
+          <w:rFonts w:ascii="Times New Roman" w:hAnsi="Times New Roman" w:cs="Times New Roman"/>
+          <w:sz w:val="24"/>
+          <w:szCs w:val="24"/>
+          <w:lang w:val="fr-CA"/>
+        </w:rPr>
+        <w:t xml:space="preserve">Implémentation de la classe </w:t>
+      </w:r>
+      <w:proofErr w:type="spellStart"/>
+      <w:r>
+        <w:rPr>
+          <w:rFonts w:ascii="Times New Roman" w:hAnsi="Times New Roman" w:cs="Times New Roman"/>
+          <w:sz w:val="24"/>
+          <w:szCs w:val="24"/>
+          <w:lang w:val="fr-CA"/>
+        </w:rPr>
+        <w:t>CTable</w:t>
+      </w:r>
+      <w:proofErr w:type="spellEnd"/>
+      <w:r>
+        <w:rPr>
+          <w:rFonts w:ascii="Times New Roman" w:hAnsi="Times New Roman" w:cs="Times New Roman"/>
+          <w:sz w:val="24"/>
+          <w:szCs w:val="24"/>
+          <w:lang w:val="fr-CA"/>
+        </w:rPr>
+        <w:t xml:space="preserve"> et </w:t>
+      </w:r>
+      <w:proofErr w:type="spellStart"/>
+      <w:r>
+        <w:rPr>
+          <w:rFonts w:ascii="Times New Roman" w:hAnsi="Times New Roman" w:cs="Times New Roman"/>
+          <w:sz w:val="24"/>
+          <w:szCs w:val="24"/>
+          <w:lang w:val="fr-CA"/>
+        </w:rPr>
+        <w:t>CCodeQR</w:t>
+      </w:r>
+      <w:proofErr w:type="spellEnd"/>
+    </w:p>
+    <w:p>
+      <w:pPr>
+        <w:pStyle w:val="Paragraphedeliste"/>
+        <w:numPr>
+          <w:ilvl w:val="0"/>
+          <w:numId w:val="1"/>
+        </w:numPr>
+        <w:jc w:val="both"/>
+        <w:rPr>
+          <w:rFonts w:ascii="Times New Roman" w:hAnsi="Times New Roman" w:cs="Times New Roman"/>
+          <w:sz w:val="24"/>
+          <w:szCs w:val="24"/>
+          <w:lang w:val="fr-CA"/>
+        </w:rPr>
+      </w:pPr>
+      <w:r>
+        <w:rPr>
+          <w:rFonts w:ascii="Times New Roman" w:hAnsi="Times New Roman" w:cs="Times New Roman"/>
+          <w:sz w:val="24"/>
+          <w:szCs w:val="24"/>
+          <w:lang w:val="fr-CA"/>
+        </w:rPr>
+        <w:t xml:space="preserve">Création du </w:t>
+      </w:r>
+      <w:proofErr w:type="spellStart"/>
+      <w:r>
+        <w:rPr>
+          <w:rFonts w:ascii="Times New Roman" w:hAnsi="Times New Roman" w:cs="Times New Roman"/>
+          <w:sz w:val="24"/>
+          <w:szCs w:val="24"/>
+          <w:lang w:val="fr-CA"/>
+        </w:rPr>
+        <w:t>controlle</w:t>
+      </w:r>
+      <w:proofErr w:type="spellEnd"/>
+      <w:r>
+        <w:rPr>
+          <w:rFonts w:ascii="Times New Roman" w:hAnsi="Times New Roman" w:cs="Times New Roman"/>
+          <w:sz w:val="24"/>
+          <w:szCs w:val="24"/>
+          <w:lang w:val="fr-CA"/>
+        </w:rPr>
+        <w:t xml:space="preserve"> de la classe </w:t>
+      </w:r>
+      <w:proofErr w:type="spellStart"/>
+      <w:r>
+        <w:rPr>
+          <w:rFonts w:ascii="Times New Roman" w:hAnsi="Times New Roman" w:cs="Times New Roman"/>
+          <w:sz w:val="24"/>
+          <w:szCs w:val="24"/>
+          <w:lang w:val="fr-CA"/>
+        </w:rPr>
+        <w:t>CTable</w:t>
+      </w:r>
+      <w:proofErr w:type="spellEnd"/>
+    </w:p>
+    <w:p>
+      <w:pPr>
+        <w:pStyle w:val="Paragraphedeliste"/>
+        <w:numPr>
+          <w:ilvl w:val="0"/>
+          <w:numId w:val="1"/>
+        </w:numPr>
+        <w:jc w:val="both"/>
+        <w:rPr>
+          <w:rFonts w:ascii="Times New Roman" w:hAnsi="Times New Roman" w:cs="Times New Roman"/>
+          <w:sz w:val="24"/>
+          <w:szCs w:val="24"/>
+          <w:lang w:val="fr-CA"/>
+        </w:rPr>
+      </w:pPr>
+      <w:r>
+        <w:rPr>
+          <w:rFonts w:ascii="Times New Roman" w:hAnsi="Times New Roman" w:cs="Times New Roman"/>
+          <w:sz w:val="24"/>
+          <w:szCs w:val="24"/>
+          <w:lang w:val="fr-CA"/>
+        </w:rPr>
+        <w:t>Créa</w:t>
+      </w:r>
+      <w:bookmarkStart w:id="0" w:name="_GoBack"/>
+      <w:bookmarkEnd w:id="0"/>
+      <w:r>
+        <w:rPr>
+          <w:rFonts w:ascii="Times New Roman" w:hAnsi="Times New Roman" w:cs="Times New Roman"/>
+          <w:sz w:val="24"/>
+          <w:szCs w:val="24"/>
+          <w:lang w:val="fr-CA"/>
+        </w:rPr>
+        <w:t xml:space="preserve">tion des vues pour la classe </w:t>
+      </w:r>
+      <w:proofErr w:type="spellStart"/>
+      <w:r>
+        <w:rPr>
+          <w:rFonts w:ascii="Times New Roman" w:hAnsi="Times New Roman" w:cs="Times New Roman"/>
+          <w:sz w:val="24"/>
+          <w:szCs w:val="24"/>
+          <w:lang w:val="fr-CA"/>
+        </w:rPr>
+        <w:t>CTable</w:t>
+      </w:r>
+      <w:proofErr w:type="spellEnd"/>
+    </w:p>
+    <w:p>
+      <w:pPr>
+        <w:jc w:val="both"/>
+        <w:rPr>
+          <w:rFonts w:ascii="Times New Roman" w:hAnsi="Times New Roman" w:cs="Times New Roman"/>
+          <w:sz w:val="28"/>
+          <w:szCs w:val="28"/>
+          <w:lang w:val="fr-CA"/>
+        </w:rPr>
+      </w:pPr>
+    </w:p>
+    <w:p>
+      <w:pPr>
+        <w:jc w:val="both"/>
+        <w:rPr>
+          <w:rFonts w:ascii="Times New Roman" w:hAnsi="Times New Roman" w:cs="Times New Roman"/>
+          <w:sz w:val="28"/>
+          <w:szCs w:val="28"/>
+        </w:rPr>
+      </w:pPr>
+      <w:r>
+        <w:rPr>
+          <w:rFonts w:ascii="Times New Roman" w:hAnsi="Times New Roman" w:cs="Times New Roman"/>
+          <w:sz w:val="28"/>
+          <w:szCs w:val="28"/>
+        </w:rPr>
+        <w:t xml:space="preserve">DAVE </w:t>
+      </w:r>
+      <w:proofErr w:type="gramStart"/>
+      <w:r>
+        <w:rPr>
+          <w:rFonts w:ascii="Times New Roman" w:hAnsi="Times New Roman" w:cs="Times New Roman"/>
+          <w:sz w:val="28"/>
+          <w:szCs w:val="28"/>
+        </w:rPr>
+        <w:t>OTIS :</w:t>
+      </w:r>
+      <w:proofErr w:type="gramEnd"/>
+    </w:p>
+    <w:p>
+      <w:pPr>
+        <w:pStyle w:val="Paragraphedeliste"/>
         <w:numPr>
           <w:ilvl w:val="0"/>
           <w:numId w:val="1"/>
@@ -779,33 +900,32 @@
     </w:p>
     <w:p>
       <w:pPr>
-        <w:pStyle w:val="ListParagraph"/>
-        <w:numPr>
-          <w:ilvl w:val="0"/>
-          <w:numId w:val="1"/>
-        </w:numPr>
-        <w:jc w:val="both"/>
-        <w:rPr>
-          <w:rFonts w:ascii="Times New Roman" w:hAnsi="Times New Roman" w:cs="Times New Roman"/>
-          <w:sz w:val="24"/>
-          <w:szCs w:val="24"/>
-        </w:rPr>
-      </w:pPr>
-      <w:proofErr w:type="spellStart"/>
-      <w:r>
-        <w:rPr>
-          <w:rFonts w:ascii="Times New Roman" w:hAnsi="Times New Roman" w:cs="Times New Roman"/>
-          <w:sz w:val="24"/>
-          <w:szCs w:val="24"/>
-        </w:rPr>
-        <w:lastRenderedPageBreak/>
+        <w:pStyle w:val="Paragraphedeliste"/>
+        <w:numPr>
+          <w:ilvl w:val="0"/>
+          <w:numId w:val="1"/>
+        </w:numPr>
+        <w:jc w:val="both"/>
+        <w:rPr>
+          <w:rFonts w:ascii="Times New Roman" w:hAnsi="Times New Roman" w:cs="Times New Roman"/>
+          <w:sz w:val="24"/>
+          <w:szCs w:val="24"/>
+        </w:rPr>
+      </w:pPr>
+      <w:proofErr w:type="spellStart"/>
+      <w:r>
+        <w:rPr>
+          <w:rFonts w:ascii="Times New Roman" w:hAnsi="Times New Roman" w:cs="Times New Roman"/>
+          <w:sz w:val="24"/>
+          <w:szCs w:val="24"/>
+        </w:rPr>
         <w:t>xxxxxx</w:t>
       </w:r>
       <w:proofErr w:type="spellEnd"/>
     </w:p>
     <w:p>
       <w:pPr>
-        <w:pStyle w:val="ListParagraph"/>
+        <w:pStyle w:val="Paragraphedeliste"/>
         <w:numPr>
           <w:ilvl w:val="0"/>
           <w:numId w:val="1"/>
@@ -853,7 +973,7 @@
           <w:sz w:val="28"/>
           <w:szCs w:val="28"/>
         </w:rPr>
-        <w:t xml:space="preserve">DAVE </w:t>
+        <w:t xml:space="preserve">ANTOINE </w:t>
       </w:r>
       <w:proofErr w:type="gramStart"/>
       <w:r>
@@ -862,13 +982,13 @@
           <w:sz w:val="28"/>
           <w:szCs w:val="28"/>
         </w:rPr>
-        <w:t>OTIS :</w:t>
+        <w:t>MONZEROL :</w:t>
       </w:r>
       <w:proofErr w:type="gramEnd"/>
     </w:p>
     <w:p>
       <w:pPr>
-        <w:pStyle w:val="ListParagraph"/>
+        <w:pStyle w:val="Paragraphedeliste"/>
         <w:numPr>
           <w:ilvl w:val="0"/>
           <w:numId w:val="1"/>
@@ -893,7 +1013,7 @@
     </w:p>
     <w:p>
       <w:pPr>
-        <w:pStyle w:val="ListParagraph"/>
+        <w:pStyle w:val="Paragraphedeliste"/>
         <w:numPr>
           <w:ilvl w:val="0"/>
           <w:numId w:val="1"/>
@@ -918,7 +1038,7 @@
     </w:p>
     <w:p>
       <w:pPr>
-        <w:pStyle w:val="ListParagraph"/>
+        <w:pStyle w:val="Paragraphedeliste"/>
         <w:numPr>
           <w:ilvl w:val="0"/>
           <w:numId w:val="1"/>
@@ -966,7 +1086,7 @@
           <w:sz w:val="28"/>
           <w:szCs w:val="28"/>
         </w:rPr>
-        <w:t xml:space="preserve">ANTOINE </w:t>
+        <w:t xml:space="preserve">FRANCIS </w:t>
       </w:r>
       <w:proofErr w:type="gramStart"/>
       <w:r>
@@ -975,13 +1095,13 @@
           <w:sz w:val="28"/>
           <w:szCs w:val="28"/>
         </w:rPr>
-        <w:t>MONZEROL :</w:t>
+        <w:t>MARSOLAIS :</w:t>
       </w:r>
       <w:proofErr w:type="gramEnd"/>
     </w:p>
     <w:p>
       <w:pPr>
-        <w:pStyle w:val="ListParagraph"/>
+        <w:pStyle w:val="Paragraphedeliste"/>
         <w:numPr>
           <w:ilvl w:val="0"/>
           <w:numId w:val="1"/>
@@ -1006,7 +1126,7 @@
     </w:p>
     <w:p>
       <w:pPr>
-        <w:pStyle w:val="ListParagraph"/>
+        <w:pStyle w:val="Paragraphedeliste"/>
         <w:numPr>
           <w:ilvl w:val="0"/>
           <w:numId w:val="1"/>
@@ -1031,120 +1151,7 @@
     </w:p>
     <w:p>
       <w:pPr>
-        <w:pStyle w:val="ListParagraph"/>
-        <w:numPr>
-          <w:ilvl w:val="0"/>
-          <w:numId w:val="1"/>
-        </w:numPr>
-        <w:jc w:val="both"/>
-        <w:rPr>
-          <w:rFonts w:ascii="Times New Roman" w:hAnsi="Times New Roman" w:cs="Times New Roman"/>
-          <w:sz w:val="24"/>
-          <w:szCs w:val="24"/>
-        </w:rPr>
-      </w:pPr>
-      <w:proofErr w:type="spellStart"/>
-      <w:r>
-        <w:rPr>
-          <w:rFonts w:ascii="Times New Roman" w:hAnsi="Times New Roman" w:cs="Times New Roman"/>
-          <w:sz w:val="24"/>
-          <w:szCs w:val="24"/>
-        </w:rPr>
-        <w:t>xxxxxx</w:t>
-      </w:r>
-      <w:proofErr w:type="spellEnd"/>
-    </w:p>
-    <w:p>
-      <w:pPr>
-        <w:jc w:val="both"/>
-        <w:rPr>
-          <w:rFonts w:ascii="Times New Roman" w:hAnsi="Times New Roman" w:cs="Times New Roman"/>
-          <w:sz w:val="28"/>
-          <w:szCs w:val="28"/>
-        </w:rPr>
-      </w:pPr>
-    </w:p>
-    <w:p>
-      <w:pPr>
-        <w:jc w:val="both"/>
-        <w:rPr>
-          <w:rFonts w:ascii="Times New Roman" w:hAnsi="Times New Roman" w:cs="Times New Roman"/>
-          <w:sz w:val="28"/>
-          <w:szCs w:val="28"/>
-        </w:rPr>
-      </w:pPr>
-      <w:r>
-        <w:rPr>
-          <w:rFonts w:ascii="Times New Roman" w:hAnsi="Times New Roman" w:cs="Times New Roman"/>
-          <w:sz w:val="28"/>
-          <w:szCs w:val="28"/>
-        </w:rPr>
-        <w:t xml:space="preserve">FRANCIS </w:t>
-      </w:r>
-      <w:proofErr w:type="gramStart"/>
-      <w:r>
-        <w:rPr>
-          <w:rFonts w:ascii="Times New Roman" w:hAnsi="Times New Roman" w:cs="Times New Roman"/>
-          <w:sz w:val="28"/>
-          <w:szCs w:val="28"/>
-        </w:rPr>
-        <w:t>MARSOLAIS :</w:t>
-      </w:r>
-      <w:proofErr w:type="gramEnd"/>
-    </w:p>
-    <w:p>
-      <w:pPr>
-        <w:pStyle w:val="ListParagraph"/>
-        <w:numPr>
-          <w:ilvl w:val="0"/>
-          <w:numId w:val="1"/>
-        </w:numPr>
-        <w:jc w:val="both"/>
-        <w:rPr>
-          <w:rFonts w:ascii="Times New Roman" w:hAnsi="Times New Roman" w:cs="Times New Roman"/>
-          <w:sz w:val="24"/>
-          <w:szCs w:val="24"/>
-        </w:rPr>
-      </w:pPr>
-      <w:proofErr w:type="spellStart"/>
-      <w:r>
-        <w:rPr>
-          <w:rFonts w:ascii="Times New Roman" w:hAnsi="Times New Roman" w:cs="Times New Roman"/>
-          <w:sz w:val="24"/>
-          <w:szCs w:val="24"/>
-        </w:rPr>
-        <w:t>xxxxxx</w:t>
-      </w:r>
-      <w:proofErr w:type="spellEnd"/>
-    </w:p>
-    <w:p>
-      <w:pPr>
-        <w:pStyle w:val="ListParagraph"/>
-        <w:numPr>
-          <w:ilvl w:val="0"/>
-          <w:numId w:val="1"/>
-        </w:numPr>
-        <w:jc w:val="both"/>
-        <w:rPr>
-          <w:rFonts w:ascii="Times New Roman" w:hAnsi="Times New Roman" w:cs="Times New Roman"/>
-          <w:sz w:val="24"/>
-          <w:szCs w:val="24"/>
-        </w:rPr>
-      </w:pPr>
-      <w:proofErr w:type="spellStart"/>
-      <w:r>
-        <w:rPr>
-          <w:rFonts w:ascii="Times New Roman" w:hAnsi="Times New Roman" w:cs="Times New Roman"/>
-          <w:sz w:val="24"/>
-          <w:szCs w:val="24"/>
-        </w:rPr>
-        <w:t>xxxxxx</w:t>
-      </w:r>
-      <w:proofErr w:type="spellEnd"/>
-    </w:p>
-    <w:p>
-      <w:pPr>
-        <w:pStyle w:val="ListParagraph"/>
+        <w:pStyle w:val="Paragraphedeliste"/>
         <w:numPr>
           <w:ilvl w:val="0"/>
           <w:numId w:val="1"/>
@@ -1208,7 +1215,7 @@
 </file>
 
 <file path=word/numbering.xml><?xml version="1.0" encoding="utf-8"?>
-<w:numbering xmlns:ve="http://schemas.openxmlformats.org/markup-compatibility/2006" xmlns:o="urn:schemas-microsoft-com:office:office" xmlns:r="http://schemas.openxmlformats.org/officeDocument/2006/relationships" xmlns:m="http://schemas.openxmlformats.org/officeDocument/2006/math" xmlns:v="urn:schemas-microsoft-com:vml" xmlns:wp="http://schemas.openxmlformats.org/drawingml/2006/wordprocessingDrawing" xmlns:w10="urn:schemas-microsoft-com:office:word" xmlns:w="http://schemas.openxmlformats.org/wordprocessingml/2006/main" xmlns:wne="http://schemas.microsoft.com/office/word/2006/wordml">
+<w:numbering xmlns:wpc="http://schemas.microsoft.com/office/word/2010/wordprocessingCanvas" xmlns:mc="http://schemas.openxmlformats.org/markup-compatibility/2006" xmlns:o="urn:schemas-microsoft-com:office:office" xmlns:r="http://schemas.openxmlformats.org/officeDocument/2006/relationships" xmlns:m="http://schemas.openxmlformats.org/officeDocument/2006/math" xmlns:v="urn:schemas-microsoft-com:vml" xmlns:wp14="http://schemas.microsoft.com/office/word/2010/wordprocessingDrawing" xmlns:wp="http://schemas.openxmlformats.org/drawingml/2006/wordprocessingDrawing" xmlns:w10="urn:schemas-microsoft-com:office:word" xmlns:w="http://schemas.openxmlformats.org/wordprocessingml/2006/main" xmlns:w14="http://schemas.microsoft.com/office/word/2010/wordml" xmlns:wpg="http://schemas.microsoft.com/office/word/2010/wordprocessingGroup" xmlns:wpi="http://schemas.microsoft.com/office/word/2010/wordprocessingInk" xmlns:wne="http://schemas.microsoft.com/office/word/2006/wordml" xmlns:wps="http://schemas.microsoft.com/office/word/2010/wordprocessingShape" mc:Ignorable="w14 wp14">
   <w:abstractNum w:abstractNumId="0">
     <w:nsid w:val="0ED11877"/>
     <w:multiLevelType w:val="hybridMultilevel"/>
@@ -1329,7 +1336,7 @@
 </file>
 
 <file path=word/styles.xml><?xml version="1.0" encoding="utf-8"?>
-<w:styles xmlns:r="http://schemas.openxmlformats.org/officeDocument/2006/relationships" xmlns:w="http://schemas.openxmlformats.org/wordprocessingml/2006/main">
+<w:styles xmlns:mc="http://schemas.openxmlformats.org/markup-compatibility/2006" xmlns:r="http://schemas.openxmlformats.org/officeDocument/2006/relationships" xmlns:w="http://schemas.openxmlformats.org/wordprocessingml/2006/main" xmlns:w14="http://schemas.microsoft.com/office/word/2010/wordml" mc:Ignorable="w14">
   <w:docDefaults>
     <w:rPrDefault>
       <w:rPr>
@@ -1489,18 +1496,17 @@
     <w:qFormat/>
     <w:rsid w:val="00F85319"/>
   </w:style>
-  <w:style w:type="character" w:default="1" w:styleId="DefaultParagraphFont">
+  <w:style w:type="character" w:default="1" w:styleId="Policepardfaut">
     <w:name w:val="Default Paragraph Font"/>
     <w:uiPriority w:val="1"/>
     <w:semiHidden/>
     <w:unhideWhenUsed/>
   </w:style>
-  <w:style w:type="table" w:default="1" w:styleId="TableNormal">
+  <w:style w:type="table" w:default="1" w:styleId="TableauNormal">
     <w:name w:val="Normal Table"/>
     <w:uiPriority w:val="99"/>
     <w:semiHidden/>
     <w:unhideWhenUsed/>
-    <w:qFormat/>
     <w:tblPr>
       <w:tblInd w:w="0" w:type="dxa"/>
       <w:tblCellMar>
@@ -1511,13 +1517,13 @@
       </w:tblCellMar>
     </w:tblPr>
   </w:style>
-  <w:style w:type="numbering" w:default="1" w:styleId="NoList">
+  <w:style w:type="numbering" w:default="1" w:styleId="Aucuneliste">
     <w:name w:val="No List"/>
     <w:uiPriority w:val="99"/>
     <w:semiHidden/>
     <w:unhideWhenUsed/>
   </w:style>
-  <w:style w:type="paragraph" w:styleId="ListParagraph">
+  <w:style w:type="paragraph" w:styleId="Paragraphedeliste">
     <w:name w:val="List Paragraph"/>
     <w:basedOn w:val="Normal"/>
     <w:uiPriority w:val="34"/>
@@ -1527,6 +1533,196 @@
       <w:ind w:left="720"/>
       <w:contextualSpacing/>
     </w:pPr>
+  </w:style>
+</w:styles>
+</file>
+
+<file path=word/stylesWithEffects.xml><?xml version="1.0" encoding="utf-8"?>
+<w:styles xmlns:wpc="http://schemas.microsoft.com/office/word/2010/wordprocessingCanvas" xmlns:mc="http://schemas.openxmlformats.org/markup-compatibility/2006" xmlns:o="urn:schemas-microsoft-com:office:office" xmlns:r="http://schemas.openxmlformats.org/officeDocument/2006/relationships" xmlns:m="http://schemas.openxmlformats.org/officeDocument/2006/math" xmlns:v="urn:schemas-microsoft-com:vml" xmlns:wp14="http://schemas.microsoft.com/office/word/2010/wordprocessingDrawing" xmlns:wp="http://schemas.openxmlformats.org/drawingml/2006/wordprocessingDrawing" xmlns:w10="urn:schemas-microsoft-com:office:word" xmlns:w="http://schemas.openxmlformats.org/wordprocessingml/2006/main" xmlns:w14="http://schemas.microsoft.com/office/word/2010/wordml" xmlns:wpg="http://schemas.microsoft.com/office/word/2010/wordprocessingGroup" xmlns:wpi="http://schemas.microsoft.com/office/word/2010/wordprocessingInk" xmlns:wne="http://schemas.microsoft.com/office/word/2006/wordml" xmlns:wps="http://schemas.microsoft.com/office/word/2010/wordprocessingShape" mc:Ignorable="w14 wp14">
+  <w:docDefaults>
+    <w:rPrDefault>
+      <w:rPr>
+        <w:rFonts w:asciiTheme="minorHAnsi" w:eastAsiaTheme="minorEastAsia" w:hAnsiTheme="minorHAnsi" w:cstheme="minorBidi"/>
+        <w:sz w:val="22"/>
+        <w:szCs w:val="22"/>
+        <w:lang w:val="fr-CA" w:eastAsia="fr-CA" w:bidi="ar-SA"/>
+      </w:rPr>
+    </w:rPrDefault>
+    <w:pPrDefault>
+      <w:pPr>
+        <w:spacing w:after="200" w:line="276" w:lineRule="auto"/>
+      </w:pPr>
+    </w:pPrDefault>
+  </w:docDefaults>
+  <w:latentStyles w:defLockedState="0" w:defUIPriority="99" w:defSemiHidden="1" w:defUnhideWhenUsed="1" w:defQFormat="0" w:count="267">
+    <w:lsdException w:name="Normal" w:semiHidden="0" w:uiPriority="0" w:unhideWhenUsed="0" w:qFormat="1"/>
+    <w:lsdException w:name="heading 1" w:semiHidden="0" w:uiPriority="9" w:unhideWhenUsed="0" w:qFormat="1"/>
+    <w:lsdException w:name="heading 2" w:uiPriority="9" w:qFormat="1"/>
+    <w:lsdException w:name="heading 3" w:uiPriority="9" w:qFormat="1"/>
+    <w:lsdException w:name="heading 4" w:uiPriority="9" w:qFormat="1"/>
+    <w:lsdException w:name="heading 5" w:uiPriority="9" w:qFormat="1"/>
+    <w:lsdException w:name="heading 6" w:uiPriority="9" w:qFormat="1"/>
+    <w:lsdException w:name="heading 7" w:uiPriority="9" w:qFormat="1"/>
+    <w:lsdException w:name="heading 8" w:uiPriority="9" w:qFormat="1"/>
+    <w:lsdException w:name="heading 9" w:uiPriority="9" w:qFormat="1"/>
+    <w:lsdException w:name="toc 1" w:uiPriority="39"/>
+    <w:lsdException w:name="toc 2" w:uiPriority="39"/>
+    <w:lsdException w:name="toc 3" w:uiPriority="39"/>
+    <w:lsdException w:name="toc 4" w:uiPriority="39"/>
+    <w:lsdException w:name="toc 5" w:uiPriority="39"/>
+    <w:lsdException w:name="toc 6" w:uiPriority="39"/>
+    <w:lsdException w:name="toc 7" w:uiPriority="39"/>
+    <w:lsdException w:name="toc 8" w:uiPriority="39"/>
+    <w:lsdException w:name="toc 9" w:uiPriority="39"/>
+    <w:lsdException w:name="caption" w:uiPriority="35" w:qFormat="1"/>
+    <w:lsdException w:name="Title" w:semiHidden="0" w:uiPriority="10" w:unhideWhenUsed="0" w:qFormat="1"/>
+    <w:lsdException w:name="Default Paragraph Font" w:uiPriority="1"/>
+    <w:lsdException w:name="Subtitle" w:semiHidden="0" w:uiPriority="11" w:unhideWhenUsed="0" w:qFormat="1"/>
+    <w:lsdException w:name="Strong" w:semiHidden="0" w:uiPriority="22" w:unhideWhenUsed="0" w:qFormat="1"/>
+    <w:lsdException w:name="Emphasis" w:semiHidden="0" w:uiPriority="20" w:unhideWhenUsed="0" w:qFormat="1"/>
+    <w:lsdException w:name="Table Grid" w:semiHidden="0" w:uiPriority="59" w:unhideWhenUsed="0"/>
+    <w:lsdException w:name="Placeholder Text" w:unhideWhenUsed="0"/>
+    <w:lsdException w:name="No Spacing" w:semiHidden="0" w:uiPriority="1" w:unhideWhenUsed="0" w:qFormat="1"/>
+    <w:lsdException w:name="Light Shading" w:semiHidden="0" w:uiPriority="60" w:unhideWhenUsed="0"/>
+    <w:lsdException w:name="Light List" w:semiHidden="0" w:uiPriority="61" w:unhideWhenUsed="0"/>
+    <w:lsdException w:name="Light Grid" w:semiHidden="0" w:uiPriority="62" w:unhideWhenUsed="0"/>
+    <w:lsdException w:name="Medium Shading 1" w:semiHidden="0" w:uiPriority="63" w:unhideWhenUsed="0"/>
+    <w:lsdException w:name="Medium Shading 2" w:semiHidden="0" w:uiPriority="64" w:unhideWhenUsed="0"/>
+    <w:lsdException w:name="Medium List 1" w:semiHidden="0" w:uiPriority="65" w:unhideWhenUsed="0"/>
+    <w:lsdException w:name="Medium List 2" w:semiHidden="0" w:uiPriority="66" w:unhideWhenUsed="0"/>
+    <w:lsdException w:name="Medium Grid 1" w:semiHidden="0" w:uiPriority="67" w:unhideWhenUsed="0"/>
+    <w:lsdException w:name="Medium Grid 2" w:semiHidden="0" w:uiPriority="68" w:unhideWhenUsed="0"/>
+    <w:lsdException w:name="Medium Grid 3" w:semiHidden="0" w:uiPriority="69" w:unhideWhenUsed="0"/>
+    <w:lsdException w:name="Dark List" w:semiHidden="0" w:uiPriority="70" w:unhideWhenUsed="0"/>
+    <w:lsdException w:name="Colorful Shading" w:semiHidden="0" w:uiPriority="71" w:unhideWhenUsed="0"/>
+    <w:lsdException w:name="Colorful List" w:semiHidden="0" w:uiPriority="72" w:unhideWhenUsed="0"/>
+    <w:lsdException w:name="Colorful Grid" w:semiHidden="0" w:uiPriority="73" w:unhideWhenUsed="0"/>
+    <w:lsdException w:name="Light Shading Accent 1" w:semiHidden="0" w:uiPriority="60" w:unhideWhenUsed="0"/>
+    <w:lsdException w:name="Light List Accent 1" w:semiHidden="0" w:uiPriority="61" w:unhideWhenUsed="0"/>
+    <w:lsdException w:name="Light Grid Accent 1" w:semiHidden="0" w:uiPriority="62" w:unhideWhenUsed="0"/>
+    <w:lsdException w:name="Medium Shading 1 Accent 1" w:semiHidden="0" w:uiPriority="63" w:unhideWhenUsed="0"/>
+    <w:lsdException w:name="Medium Shading 2 Accent 1" w:semiHidden="0" w:uiPriority="64" w:unhideWhenUsed="0"/>
+    <w:lsdException w:name="Medium List 1 Accent 1" w:semiHidden="0" w:uiPriority="65" w:unhideWhenUsed="0"/>
+    <w:lsdException w:name="Revision" w:unhideWhenUsed="0"/>
+    <w:lsdException w:name="List Paragraph" w:semiHidden="0" w:uiPriority="34" w:unhideWhenUsed="0" w:qFormat="1"/>
+    <w:lsdException w:name="Quote" w:semiHidden="0" w:uiPriority="29" w:unhideWhenUsed="0" w:qFormat="1"/>
+    <w:lsdException w:name="Intense Quote" w:semiHidden="0" w:uiPriority="30" w:unhideWhenUsed="0" w:qFormat="1"/>
+    <w:lsdException w:name="Medium List 2 Accent 1" w:semiHidden="0" w:uiPriority="66" w:unhideWhenUsed="0"/>
+    <w:lsdException w:name="Medium Grid 1 Accent 1" w:semiHidden="0" w:uiPriority="67" w:unhideWhenUsed="0"/>
+    <w:lsdException w:name="Medium Grid 2 Accent 1" w:semiHidden="0" w:uiPriority="68" w:unhideWhenUsed="0"/>
+    <w:lsdException w:name="Medium Grid 3 Accent 1" w:semiHidden="0" w:uiPriority="69" w:unhideWhenUsed="0"/>
+    <w:lsdException w:name="Dark List Accent 1" w:semiHidden="0" w:uiPriority="70" w:unhideWhenUsed="0"/>
+    <w:lsdException w:name="Colorful Shading Accent 1" w:semiHidden="0" w:uiPriority="71" w:unhideWhenUsed="0"/>
+    <w:lsdException w:name="Colorful List Accent 1" w:semiHidden="0" w:uiPriority="72" w:unhideWhenUsed="0"/>
+    <w:lsdException w:name="Colorful Grid Accent 1" w:semiHidden="0" w:uiPriority="73" w:unhideWhenUsed="0"/>
+    <w:lsdException w:name="Light Shading Accent 2" w:semiHidden="0" w:uiPriority="60" w:unhideWhenUsed="0"/>
+    <w:lsdException w:name="Light List Accent 2" w:semiHidden="0" w:uiPriority="61" w:unhideWhenUsed="0"/>
+    <w:lsdException w:name="Light Grid Accent 2" w:semiHidden="0" w:uiPriority="62" w:unhideWhenUsed="0"/>
+    <w:lsdException w:name="Medium Shading 1 Accent 2" w:semiHidden="0" w:uiPriority="63" w:unhideWhenUsed="0"/>
+    <w:lsdException w:name="Medium Shading 2 Accent 2" w:semiHidden="0" w:uiPriority="64" w:unhideWhenUsed="0"/>
+    <w:lsdException w:name="Medium List 1 Accent 2" w:semiHidden="0" w:uiPriority="65" w:unhideWhenUsed="0"/>
+    <w:lsdException w:name="Medium List 2 Accent 2" w:semiHidden="0" w:uiPriority="66" w:unhideWhenUsed="0"/>
+    <w:lsdException w:name="Medium Grid 1 Accent 2" w:semiHidden="0" w:uiPriority="67" w:unhideWhenUsed="0"/>
+    <w:lsdException w:name="Medium Grid 2 Accent 2" w:semiHidden="0" w:uiPriority="68" w:unhideWhenUsed="0"/>
+    <w:lsdException w:name="Medium Grid 3 Accent 2" w:semiHidden="0" w:uiPriority="69" w:unhideWhenUsed="0"/>
+    <w:lsdException w:name="Dark List Accent 2" w:semiHidden="0" w:uiPriority="70" w:unhideWhenUsed="0"/>
+    <w:lsdException w:name="Colorful Shading Accent 2" w:semiHidden="0" w:uiPriority="71" w:unhideWhenUsed="0"/>
+    <w:lsdException w:name="Colorful List Accent 2" w:semiHidden="0" w:uiPriority="72" w:unhideWhenUsed="0"/>
+    <w:lsdException w:name="Colorful Grid Accent 2" w:semiHidden="0" w:uiPriority="73" w:unhideWhenUsed="0"/>
+    <w:lsdException w:name="Light Shading Accent 3" w:semiHidden="0" w:uiPriority="60" w:unhideWhenUsed="0"/>
+    <w:lsdException w:name="Light List Accent 3" w:semiHidden="0" w:uiPriority="61" w:unhideWhenUsed="0"/>
+    <w:lsdException w:name="Light Grid Accent 3" w:semiHidden="0" w:uiPriority="62" w:unhideWhenUsed="0"/>
+    <w:lsdException w:name="Medium Shading 1 Accent 3" w:semiHidden="0" w:uiPriority="63" w:unhideWhenUsed="0"/>
+    <w:lsdException w:name="Medium Shading 2 Accent 3" w:semiHidden="0" w:uiPriority="64" w:unhideWhenUsed="0"/>
+    <w:lsdException w:name="Medium List 1 Accent 3" w:semiHidden="0" w:uiPriority="65" w:unhideWhenUsed="0"/>
+    <w:lsdException w:name="Medium List 2 Accent 3" w:semiHidden="0" w:uiPriority="66" w:unhideWhenUsed="0"/>
+    <w:lsdException w:name="Medium Grid 1 Accent 3" w:semiHidden="0" w:uiPriority="67" w:unhideWhenUsed="0"/>
+    <w:lsdException w:name="Medium Grid 2 Accent 3" w:semiHidden="0" w:uiPriority="68" w:unhideWhenUsed="0"/>
+    <w:lsdException w:name="Medium Grid 3 Accent 3" w:semiHidden="0" w:uiPriority="69" w:unhideWhenUsed="0"/>
+    <w:lsdException w:name="Dark List Accent 3" w:semiHidden="0" w:uiPriority="70" w:unhideWhenUsed="0"/>
+    <w:lsdException w:name="Colorful Shading Accent 3" w:semiHidden="0" w:uiPriority="71" w:unhideWhenUsed="0"/>
+    <w:lsdException w:name="Colorful List Accent 3" w:semiHidden="0" w:uiPriority="72" w:unhideWhenUsed="0"/>
+    <w:lsdException w:name="Colorful Grid Accent 3" w:semiHidden="0" w:uiPriority="73" w:unhideWhenUsed="0"/>
+    <w:lsdException w:name="Light Shading Accent 4" w:semiHidden="0" w:uiPriority="60" w:unhideWhenUsed="0"/>
+    <w:lsdException w:name="Light List Accent 4" w:semiHidden="0" w:uiPriority="61" w:unhideWhenUsed="0"/>
+    <w:lsdException w:name="Light Grid Accent 4" w:semiHidden="0" w:uiPriority="62" w:unhideWhenUsed="0"/>
+    <w:lsdException w:name="Medium Shading 1 Accent 4" w:semiHidden="0" w:uiPriority="63" w:unhideWhenUsed="0"/>
+    <w:lsdException w:name="Medium Shading 2 Accent 4" w:semiHidden="0" w:uiPriority="64" w:unhideWhenUsed="0"/>
+    <w:lsdException w:name="Medium List 1 Accent 4" w:semiHidden="0" w:uiPriority="65" w:unhideWhenUsed="0"/>
+    <w:lsdException w:name="Medium List 2 Accent 4" w:semiHidden="0" w:uiPriority="66" w:unhideWhenUsed="0"/>
+    <w:lsdException w:name="Medium Grid 1 Accent 4" w:semiHidden="0" w:uiPriority="67" w:unhideWhenUsed="0"/>
+    <w:lsdException w:name="Medium Grid 2 Accent 4" w:semiHidden="0" w:uiPriority="68" w:unhideWhenUsed="0"/>
+    <w:lsdException w:name="Medium Grid 3 Accent 4" w:semiHidden="0" w:uiPriority="69" w:unhideWhenUsed="0"/>
+    <w:lsdException w:name="Dark List Accent 4" w:semiHidden="0" w:uiPriority="70" w:unhideWhenUsed="0"/>
+    <w:lsdException w:name="Colorful Shading Accent 4" w:semiHidden="0" w:uiPriority="71" w:unhideWhenUsed="0"/>
+    <w:lsdException w:name="Colorful List Accent 4" w:semiHidden="0" w:uiPriority="72" w:unhideWhenUsed="0"/>
+    <w:lsdException w:name="Colorful Grid Accent 4" w:semiHidden="0" w:uiPriority="73" w:unhideWhenUsed="0"/>
+    <w:lsdException w:name="Light Shading Accent 5" w:semiHidden="0" w:uiPriority="60" w:unhideWhenUsed="0"/>
+    <w:lsdException w:name="Light List Accent 5" w:semiHidden="0" w:uiPriority="61" w:unhideWhenUsed="0"/>
+    <w:lsdException w:name="Light Grid Accent 5" w:semiHidden="0" w:uiPriority="62" w:unhideWhenUsed="0"/>
+    <w:lsdException w:name="Medium Shading 1 Accent 5" w:semiHidden="0" w:uiPriority="63" w:unhideWhenUsed="0"/>
+    <w:lsdException w:name="Medium Shading 2 Accent 5" w:semiHidden="0" w:uiPriority="64" w:unhideWhenUsed="0"/>
+    <w:lsdException w:name="Medium List 1 Accent 5" w:semiHidden="0" w:uiPriority="65" w:unhideWhenUsed="0"/>
+    <w:lsdException w:name="Medium List 2 Accent 5" w:semiHidden="0" w:uiPriority="66" w:unhideWhenUsed="0"/>
+    <w:lsdException w:name="Medium Grid 1 Accent 5" w:semiHidden="0" w:uiPriority="67" w:unhideWhenUsed="0"/>
+    <w:lsdException w:name="Medium Grid 2 Accent 5" w:semiHidden="0" w:uiPriority="68" w:unhideWhenUsed="0"/>
+    <w:lsdException w:name="Medium Grid 3 Accent 5" w:semiHidden="0" w:uiPriority="69" w:unhideWhenUsed="0"/>
+    <w:lsdException w:name="Dark List Accent 5" w:semiHidden="0" w:uiPriority="70" w:unhideWhenUsed="0"/>
+    <w:lsdException w:name="Colorful Shading Accent 5" w:semiHidden="0" w:uiPriority="71" w:unhideWhenUsed="0"/>
+    <w:lsdException w:name="Colorful List Accent 5" w:semiHidden="0" w:uiPriority="72" w:unhideWhenUsed="0"/>
+    <w:lsdException w:name="Colorful Grid Accent 5" w:semiHidden="0" w:uiPriority="73" w:unhideWhenUsed="0"/>
+    <w:lsdException w:name="Light Shading Accent 6" w:semiHidden="0" w:uiPriority="60" w:unhideWhenUsed="0"/>
+    <w:lsdException w:name="Light List Accent 6" w:semiHidden="0" w:uiPriority="61" w:unhideWhenUsed="0"/>
+    <w:lsdException w:name="Light Grid Accent 6" w:semiHidden="0" w:uiPriority="62" w:unhideWhenUsed="0"/>
+    <w:lsdException w:name="Medium Shading 1 Accent 6" w:semiHidden="0" w:uiPriority="63" w:unhideWhenUsed="0"/>
+    <w:lsdException w:name="Medium Shading 2 Accent 6" w:semiHidden="0" w:uiPriority="64" w:unhideWhenUsed="0"/>
+    <w:lsdException w:name="Medium List 1 Accent 6" w:semiHidden="0" w:uiPriority="65" w:unhideWhenUsed="0"/>
+    <w:lsdException w:name="Medium List 2 Accent 6" w:semiHidden="0" w:uiPriority="66" w:unhideWhenUsed="0"/>
+    <w:lsdException w:name="Medium Grid 1 Accent 6" w:semiHidden="0" w:uiPriority="67" w:unhideWhenUsed="0"/>
+    <w:lsdException w:name="Medium Grid 2 Accent 6" w:semiHidden="0" w:uiPriority="68" w:unhideWhenUsed="0"/>
+    <w:lsdException w:name="Medium Grid 3 Accent 6" w:semiHidden="0" w:uiPriority="69" w:unhideWhenUsed="0"/>
+    <w:lsdException w:name="Dark List Accent 6" w:semiHidden="0" w:uiPriority="70" w:unhideWhenUsed="0"/>
+    <w:lsdException w:name="Colorful Shading Accent 6" w:semiHidden="0" w:uiPriority="71" w:unhideWhenUsed="0"/>
+    <w:lsdException w:name="Colorful List Accent 6" w:semiHidden="0" w:uiPriority="72" w:unhideWhenUsed="0"/>
+    <w:lsdException w:name="Colorful Grid Accent 6" w:semiHidden="0" w:uiPriority="73" w:unhideWhenUsed="0"/>
+    <w:lsdException w:name="Subtle Emphasis" w:semiHidden="0" w:uiPriority="19" w:unhideWhenUsed="0" w:qFormat="1"/>
+    <w:lsdException w:name="Intense Emphasis" w:semiHidden="0" w:uiPriority="21" w:unhideWhenUsed="0" w:qFormat="1"/>
+    <w:lsdException w:name="Subtle Reference" w:semiHidden="0" w:uiPriority="31" w:unhideWhenUsed="0" w:qFormat="1"/>
+    <w:lsdException w:name="Intense Reference" w:semiHidden="0" w:uiPriority="32" w:unhideWhenUsed="0" w:qFormat="1"/>
+    <w:lsdException w:name="Book Title" w:semiHidden="0" w:uiPriority="33" w:unhideWhenUsed="0" w:qFormat="1"/>
+    <w:lsdException w:name="Bibliography" w:uiPriority="37"/>
+    <w:lsdException w:name="TOC Heading" w:uiPriority="39" w:qFormat="1"/>
+  </w:latentStyles>
+  <w:style w:type="paragraph" w:default="1" w:styleId="Normal">
+    <w:name w:val="Normal"/>
+    <w:qFormat/>
+  </w:style>
+  <w:style w:type="character" w:default="1" w:styleId="Policepardfaut">
+    <w:name w:val="Default Paragraph Font"/>
+    <w:uiPriority w:val="1"/>
+    <w:semiHidden/>
+    <w:unhideWhenUsed/>
+  </w:style>
+  <w:style w:type="table" w:default="1" w:styleId="TableauNormal">
+    <w:name w:val="Normal Table"/>
+    <w:uiPriority w:val="99"/>
+    <w:semiHidden/>
+    <w:unhideWhenUsed/>
+    <w:tblPr>
+      <w:tblInd w:w="0" w:type="dxa"/>
+      <w:tblCellMar>
+        <w:top w:w="0" w:type="dxa"/>
+        <w:left w:w="108" w:type="dxa"/>
+        <w:bottom w:w="0" w:type="dxa"/>
+        <w:right w:w="108" w:type="dxa"/>
+      </w:tblCellMar>
+    </w:tblPr>
+  </w:style>
+  <w:style w:type="numbering" w:default="1" w:styleId="Aucuneliste">
+    <w:name w:val="No List"/>
+    <w:uiPriority w:val="99"/>
+    <w:semiHidden/>
+    <w:unhideWhenUsed/>
   </w:style>
 </w:styles>
 </file>

</xml_diff>

<commit_message>
Mise à jour sprint 1
</commit_message>
<xml_diff>
--- a/Sprint-No1.docx
+++ b/Sprint-No1.docx
@@ -9,6 +9,7 @@
           <w:rFonts w:ascii="Times New Roman" w:hAnsi="Times New Roman" w:cs="Times New Roman"/>
           <w:sz w:val="36"/>
           <w:szCs w:val="36"/>
+          <w:lang w:val="fr-CA"/>
         </w:rPr>
       </w:pPr>
       <w:r>
@@ -16,6 +17,7 @@
           <w:rFonts w:ascii="Times New Roman" w:hAnsi="Times New Roman" w:cs="Times New Roman"/>
           <w:sz w:val="36"/>
           <w:szCs w:val="36"/>
+          <w:lang w:val="fr-CA"/>
         </w:rPr>
         <w:t>PROJET RESTO RAPIDO</w:t>
       </w:r>
@@ -27,6 +29,7 @@
           <w:rFonts w:ascii="Times New Roman" w:hAnsi="Times New Roman" w:cs="Times New Roman"/>
           <w:sz w:val="36"/>
           <w:szCs w:val="36"/>
+          <w:lang w:val="fr-CA"/>
         </w:rPr>
       </w:pPr>
       <w:r>
@@ -34,6 +37,7 @@
           <w:rFonts w:ascii="Times New Roman" w:hAnsi="Times New Roman" w:cs="Times New Roman"/>
           <w:sz w:val="36"/>
           <w:szCs w:val="36"/>
+          <w:lang w:val="fr-CA"/>
         </w:rPr>
         <w:t>SPRINT #1</w:t>
       </w:r>
@@ -45,6 +49,7 @@
           <w:rFonts w:ascii="Times New Roman" w:hAnsi="Times New Roman" w:cs="Times New Roman"/>
           <w:sz w:val="36"/>
           <w:szCs w:val="36"/>
+          <w:lang w:val="fr-CA"/>
         </w:rPr>
       </w:pPr>
       <w:r>
@@ -52,6 +57,7 @@
           <w:rFonts w:ascii="Times New Roman" w:hAnsi="Times New Roman" w:cs="Times New Roman"/>
           <w:sz w:val="36"/>
           <w:szCs w:val="36"/>
+          <w:lang w:val="fr-CA"/>
         </w:rPr>
         <w:t>(</w:t>
       </w:r>
@@ -60,6 +66,7 @@
           <w:rFonts w:ascii="Times New Roman" w:hAnsi="Times New Roman" w:cs="Times New Roman"/>
           <w:sz w:val="36"/>
           <w:szCs w:val="36"/>
+          <w:lang w:val="fr-CA"/>
         </w:rPr>
         <w:t>4 au 11 Février 2006</w:t>
       </w:r>
@@ -68,6 +75,7 @@
           <w:rFonts w:ascii="Times New Roman" w:hAnsi="Times New Roman" w:cs="Times New Roman"/>
           <w:sz w:val="36"/>
           <w:szCs w:val="36"/>
+          <w:lang w:val="fr-CA"/>
         </w:rPr>
         <w:t>)</w:t>
       </w:r>
@@ -79,60 +87,113 @@
           <w:rFonts w:ascii="Times New Roman" w:hAnsi="Times New Roman" w:cs="Times New Roman"/>
           <w:sz w:val="36"/>
           <w:szCs w:val="36"/>
-        </w:rPr>
-      </w:pPr>
-    </w:p>
-    <w:p>
-      <w:pPr>
-        <w:jc w:val="both"/>
-        <w:rPr>
-          <w:rFonts w:ascii="Times New Roman" w:hAnsi="Times New Roman" w:cs="Times New Roman"/>
-          <w:sz w:val="28"/>
-          <w:szCs w:val="28"/>
-        </w:rPr>
-      </w:pPr>
-      <w:r>
-        <w:rPr>
-          <w:rFonts w:ascii="Times New Roman" w:hAnsi="Times New Roman" w:cs="Times New Roman"/>
-          <w:sz w:val="28"/>
-          <w:szCs w:val="28"/>
-        </w:rPr>
-        <w:t>MICHAEL LACROIX-ROY :</w:t>
-      </w:r>
-    </w:p>
-    <w:p>
-      <w:pPr>
-        <w:pStyle w:val="Paragraphedeliste"/>
-        <w:numPr>
-          <w:ilvl w:val="0"/>
-          <w:numId w:val="1"/>
-        </w:numPr>
-        <w:jc w:val="both"/>
-        <w:rPr>
-          <w:rFonts w:ascii="Times New Roman" w:hAnsi="Times New Roman" w:cs="Times New Roman"/>
-          <w:sz w:val="24"/>
-          <w:szCs w:val="24"/>
-          <w:lang w:val="fr-CA"/>
-        </w:rPr>
-      </w:pPr>
-      <w:r>
-        <w:rPr>
-          <w:rFonts w:ascii="Times New Roman" w:hAnsi="Times New Roman" w:cs="Times New Roman"/>
-          <w:sz w:val="24"/>
-          <w:szCs w:val="24"/>
-          <w:lang w:val="fr-CA"/>
-        </w:rPr>
-        <w:t>Implémenter la Classe CCommande</w:t>
-      </w:r>
-      <w:r>
-        <w:rPr>
-          <w:rFonts w:ascii="Times New Roman" w:hAnsi="Times New Roman" w:cs="Times New Roman"/>
-          <w:sz w:val="24"/>
-          <w:szCs w:val="24"/>
-          <w:lang w:val="fr-CA"/>
-        </w:rPr>
-        <w:t>, CCommandeContext, CCommandeInitialiser</w:t>
-      </w:r>
+          <w:lang w:val="fr-CA"/>
+        </w:rPr>
+      </w:pPr>
+    </w:p>
+    <w:p>
+      <w:pPr>
+        <w:jc w:val="both"/>
+        <w:rPr>
+          <w:rFonts w:ascii="Times New Roman" w:hAnsi="Times New Roman" w:cs="Times New Roman"/>
+          <w:sz w:val="28"/>
+          <w:szCs w:val="28"/>
+        </w:rPr>
+      </w:pPr>
+      <w:r>
+        <w:rPr>
+          <w:rFonts w:ascii="Times New Roman" w:hAnsi="Times New Roman" w:cs="Times New Roman"/>
+          <w:sz w:val="28"/>
+          <w:szCs w:val="28"/>
+        </w:rPr>
+        <w:t>MICHAEL LACROIX-</w:t>
+      </w:r>
+      <w:proofErr w:type="gramStart"/>
+      <w:r>
+        <w:rPr>
+          <w:rFonts w:ascii="Times New Roman" w:hAnsi="Times New Roman" w:cs="Times New Roman"/>
+          <w:sz w:val="28"/>
+          <w:szCs w:val="28"/>
+        </w:rPr>
+        <w:t>ROY :</w:t>
+      </w:r>
+      <w:proofErr w:type="gramEnd"/>
+    </w:p>
+    <w:p>
+      <w:pPr>
+        <w:pStyle w:val="Paragraphedeliste"/>
+        <w:numPr>
+          <w:ilvl w:val="0"/>
+          <w:numId w:val="1"/>
+        </w:numPr>
+        <w:jc w:val="both"/>
+        <w:rPr>
+          <w:rFonts w:ascii="Times New Roman" w:hAnsi="Times New Roman" w:cs="Times New Roman"/>
+          <w:sz w:val="24"/>
+          <w:szCs w:val="24"/>
+          <w:lang w:val="fr-CA"/>
+        </w:rPr>
+      </w:pPr>
+      <w:r>
+        <w:rPr>
+          <w:rFonts w:ascii="Times New Roman" w:hAnsi="Times New Roman" w:cs="Times New Roman"/>
+          <w:sz w:val="24"/>
+          <w:szCs w:val="24"/>
+          <w:lang w:val="fr-CA"/>
+        </w:rPr>
+        <w:t xml:space="preserve">Implémenter la Classe </w:t>
+      </w:r>
+      <w:proofErr w:type="spellStart"/>
+      <w:r>
+        <w:rPr>
+          <w:rFonts w:ascii="Times New Roman" w:hAnsi="Times New Roman" w:cs="Times New Roman"/>
+          <w:sz w:val="24"/>
+          <w:szCs w:val="24"/>
+          <w:lang w:val="fr-CA"/>
+        </w:rPr>
+        <w:t>CCommande</w:t>
+      </w:r>
+      <w:proofErr w:type="spellEnd"/>
+      <w:r>
+        <w:rPr>
+          <w:rFonts w:ascii="Times New Roman" w:hAnsi="Times New Roman" w:cs="Times New Roman"/>
+          <w:sz w:val="24"/>
+          <w:szCs w:val="24"/>
+          <w:lang w:val="fr-CA"/>
+        </w:rPr>
+        <w:t xml:space="preserve">, </w:t>
+      </w:r>
+      <w:proofErr w:type="spellStart"/>
+      <w:r>
+        <w:rPr>
+          <w:rFonts w:ascii="Times New Roman" w:hAnsi="Times New Roman" w:cs="Times New Roman"/>
+          <w:sz w:val="24"/>
+          <w:szCs w:val="24"/>
+          <w:lang w:val="fr-CA"/>
+        </w:rPr>
+        <w:t>CCommandeContext</w:t>
+      </w:r>
+      <w:proofErr w:type="spellEnd"/>
+      <w:r>
+        <w:rPr>
+          <w:rFonts w:ascii="Times New Roman" w:hAnsi="Times New Roman" w:cs="Times New Roman"/>
+          <w:sz w:val="24"/>
+          <w:szCs w:val="24"/>
+          <w:lang w:val="fr-CA"/>
+        </w:rPr>
+        <w:t xml:space="preserve">, </w:t>
+      </w:r>
+      <w:proofErr w:type="spellStart"/>
+      <w:r>
+        <w:rPr>
+          <w:rFonts w:ascii="Times New Roman" w:hAnsi="Times New Roman" w:cs="Times New Roman"/>
+          <w:sz w:val="24"/>
+          <w:szCs w:val="24"/>
+          <w:lang w:val="fr-CA"/>
+        </w:rPr>
+        <w:t>CCommandeInitialiser</w:t>
+      </w:r>
+      <w:proofErr w:type="spellEnd"/>
     </w:p>
     <w:p>
       <w:pPr>
@@ -232,23 +293,34 @@
           <w:sz w:val="28"/>
           <w:szCs w:val="28"/>
         </w:rPr>
-        <w:t>KEVIN BEAUDOIN :</w:t>
-      </w:r>
-    </w:p>
-    <w:p>
-      <w:pPr>
-        <w:pStyle w:val="Paragraphedeliste"/>
-        <w:numPr>
-          <w:ilvl w:val="0"/>
-          <w:numId w:val="1"/>
-        </w:numPr>
-        <w:jc w:val="both"/>
-        <w:rPr>
-          <w:rFonts w:ascii="Times New Roman" w:hAnsi="Times New Roman" w:cs="Times New Roman"/>
-          <w:sz w:val="24"/>
-          <w:szCs w:val="24"/>
-        </w:rPr>
-      </w:pPr>
+        <w:t xml:space="preserve">KEVIN </w:t>
+      </w:r>
+      <w:proofErr w:type="gramStart"/>
+      <w:r>
+        <w:rPr>
+          <w:rFonts w:ascii="Times New Roman" w:hAnsi="Times New Roman" w:cs="Times New Roman"/>
+          <w:sz w:val="28"/>
+          <w:szCs w:val="28"/>
+        </w:rPr>
+        <w:t>BEAUDOIN :</w:t>
+      </w:r>
+      <w:proofErr w:type="gramEnd"/>
+    </w:p>
+    <w:p>
+      <w:pPr>
+        <w:pStyle w:val="Paragraphedeliste"/>
+        <w:numPr>
+          <w:ilvl w:val="0"/>
+          <w:numId w:val="1"/>
+        </w:numPr>
+        <w:jc w:val="both"/>
+        <w:rPr>
+          <w:rFonts w:ascii="Times New Roman" w:hAnsi="Times New Roman" w:cs="Times New Roman"/>
+          <w:sz w:val="24"/>
+          <w:szCs w:val="24"/>
+        </w:rPr>
+      </w:pPr>
+      <w:proofErr w:type="spellStart"/>
       <w:r>
         <w:rPr>
           <w:rFonts w:ascii="Times New Roman" w:hAnsi="Times New Roman" w:cs="Times New Roman"/>
@@ -257,21 +329,23 @@
         </w:rPr>
         <w:t>xxxxxx</w:t>
       </w:r>
-    </w:p>
-    <w:p>
-      <w:pPr>
-        <w:pStyle w:val="Paragraphedeliste"/>
-        <w:numPr>
-          <w:ilvl w:val="0"/>
-          <w:numId w:val="1"/>
-        </w:numPr>
-        <w:jc w:val="both"/>
-        <w:rPr>
-          <w:rFonts w:ascii="Times New Roman" w:hAnsi="Times New Roman" w:cs="Times New Roman"/>
-          <w:sz w:val="24"/>
-          <w:szCs w:val="24"/>
-        </w:rPr>
-      </w:pPr>
+      <w:proofErr w:type="spellEnd"/>
+    </w:p>
+    <w:p>
+      <w:pPr>
+        <w:pStyle w:val="Paragraphedeliste"/>
+        <w:numPr>
+          <w:ilvl w:val="0"/>
+          <w:numId w:val="1"/>
+        </w:numPr>
+        <w:jc w:val="both"/>
+        <w:rPr>
+          <w:rFonts w:ascii="Times New Roman" w:hAnsi="Times New Roman" w:cs="Times New Roman"/>
+          <w:sz w:val="24"/>
+          <w:szCs w:val="24"/>
+        </w:rPr>
+      </w:pPr>
+      <w:proofErr w:type="spellStart"/>
       <w:r>
         <w:rPr>
           <w:rFonts w:ascii="Times New Roman" w:hAnsi="Times New Roman" w:cs="Times New Roman"/>
@@ -280,21 +354,23 @@
         </w:rPr>
         <w:t>xxxxxx</w:t>
       </w:r>
-    </w:p>
-    <w:p>
-      <w:pPr>
-        <w:pStyle w:val="Paragraphedeliste"/>
-        <w:numPr>
-          <w:ilvl w:val="0"/>
-          <w:numId w:val="1"/>
-        </w:numPr>
-        <w:jc w:val="both"/>
-        <w:rPr>
-          <w:rFonts w:ascii="Times New Roman" w:hAnsi="Times New Roman" w:cs="Times New Roman"/>
-          <w:sz w:val="24"/>
-          <w:szCs w:val="24"/>
-        </w:rPr>
-      </w:pPr>
+      <w:proofErr w:type="spellEnd"/>
+    </w:p>
+    <w:p>
+      <w:pPr>
+        <w:pStyle w:val="Paragraphedeliste"/>
+        <w:numPr>
+          <w:ilvl w:val="0"/>
+          <w:numId w:val="1"/>
+        </w:numPr>
+        <w:jc w:val="both"/>
+        <w:rPr>
+          <w:rFonts w:ascii="Times New Roman" w:hAnsi="Times New Roman" w:cs="Times New Roman"/>
+          <w:sz w:val="24"/>
+          <w:szCs w:val="24"/>
+        </w:rPr>
+      </w:pPr>
+      <w:proofErr w:type="spellStart"/>
       <w:r>
         <w:rPr>
           <w:rFonts w:ascii="Times New Roman" w:hAnsi="Times New Roman" w:cs="Times New Roman"/>
@@ -303,6 +379,7 @@
         </w:rPr>
         <w:t>xxxxxx</w:t>
       </w:r>
+      <w:proofErr w:type="spellEnd"/>
     </w:p>
     <w:p>
       <w:pPr>
@@ -346,129 +423,484 @@
           <w:szCs w:val="24"/>
         </w:rPr>
       </w:pPr>
-      <w:r>
-        <w:rPr>
-          <w:rFonts w:ascii="Times New Roman" w:hAnsi="Times New Roman" w:cs="Times New Roman"/>
-          <w:sz w:val="24"/>
-          <w:szCs w:val="24"/>
-        </w:rPr>
-        <w:t>Création des classes CMenu, CMenuContext, CMenuInitialiser dans le modèle</w:t>
-      </w:r>
-    </w:p>
-    <w:p>
-      <w:pPr>
-        <w:pStyle w:val="Paragraphedeliste"/>
-        <w:numPr>
-          <w:ilvl w:val="0"/>
-          <w:numId w:val="1"/>
-        </w:numPr>
-        <w:jc w:val="both"/>
-        <w:rPr>
-          <w:rFonts w:ascii="Times New Roman" w:hAnsi="Times New Roman" w:cs="Times New Roman"/>
-          <w:sz w:val="24"/>
-          <w:szCs w:val="24"/>
-        </w:rPr>
-      </w:pPr>
-      <w:r>
-        <w:rPr>
-          <w:rFonts w:ascii="Times New Roman" w:hAnsi="Times New Roman" w:cs="Times New Roman"/>
-          <w:sz w:val="24"/>
-          <w:szCs w:val="24"/>
-        </w:rPr>
-        <w:t>Création de la classe CMenuController comme contrôleur</w:t>
-      </w:r>
-    </w:p>
-    <w:p>
-      <w:pPr>
-        <w:pStyle w:val="Paragraphedeliste"/>
-        <w:numPr>
-          <w:ilvl w:val="0"/>
-          <w:numId w:val="1"/>
-        </w:numPr>
-        <w:jc w:val="both"/>
-        <w:rPr>
-          <w:rFonts w:ascii="Times New Roman" w:hAnsi="Times New Roman" w:cs="Times New Roman"/>
-          <w:sz w:val="24"/>
-          <w:szCs w:val="24"/>
-        </w:rPr>
-      </w:pPr>
-      <w:r>
-        <w:rPr>
-          <w:rFonts w:ascii="Times New Roman" w:hAnsi="Times New Roman" w:cs="Times New Roman"/>
-          <w:sz w:val="24"/>
-          <w:szCs w:val="24"/>
-        </w:rPr>
-        <w:t>Création des vues pour le menu (autog</w:t>
-      </w:r>
-      <w:r>
-        <w:rPr>
-          <w:rFonts w:ascii="Times New Roman" w:hAnsi="Times New Roman" w:cs="Times New Roman"/>
-          <w:sz w:val="24"/>
-          <w:szCs w:val="24"/>
-        </w:rPr>
-        <w:t>énéré</w:t>
-      </w:r>
-      <w:r>
-        <w:rPr>
-          <w:rFonts w:ascii="Times New Roman" w:hAnsi="Times New Roman" w:cs="Times New Roman"/>
-          <w:sz w:val="24"/>
-          <w:szCs w:val="24"/>
-        </w:rPr>
-        <w:t>es</w:t>
+      <w:proofErr w:type="spellStart"/>
+      <w:r>
+        <w:rPr>
+          <w:rFonts w:ascii="Times New Roman" w:hAnsi="Times New Roman" w:cs="Times New Roman"/>
+          <w:sz w:val="24"/>
+          <w:szCs w:val="24"/>
+        </w:rPr>
+        <w:t>xxxxxx</w:t>
+      </w:r>
+      <w:proofErr w:type="spellEnd"/>
+    </w:p>
+    <w:p>
+      <w:pPr>
+        <w:pStyle w:val="Paragraphedeliste"/>
+        <w:numPr>
+          <w:ilvl w:val="0"/>
+          <w:numId w:val="1"/>
+        </w:numPr>
+        <w:jc w:val="both"/>
+        <w:rPr>
+          <w:rFonts w:ascii="Times New Roman" w:hAnsi="Times New Roman" w:cs="Times New Roman"/>
+          <w:sz w:val="24"/>
+          <w:szCs w:val="24"/>
+        </w:rPr>
+      </w:pPr>
+      <w:proofErr w:type="spellStart"/>
+      <w:r>
+        <w:rPr>
+          <w:rFonts w:ascii="Times New Roman" w:hAnsi="Times New Roman" w:cs="Times New Roman"/>
+          <w:sz w:val="24"/>
+          <w:szCs w:val="24"/>
+        </w:rPr>
+        <w:t>xxxxxx</w:t>
+      </w:r>
+      <w:proofErr w:type="spellEnd"/>
+    </w:p>
+    <w:p>
+      <w:pPr>
+        <w:pStyle w:val="Paragraphedeliste"/>
+        <w:numPr>
+          <w:ilvl w:val="0"/>
+          <w:numId w:val="1"/>
+        </w:numPr>
+        <w:jc w:val="both"/>
+        <w:rPr>
+          <w:rFonts w:ascii="Times New Roman" w:hAnsi="Times New Roman" w:cs="Times New Roman"/>
+          <w:sz w:val="24"/>
+          <w:szCs w:val="24"/>
+        </w:rPr>
+      </w:pPr>
+      <w:proofErr w:type="spellStart"/>
+      <w:r>
+        <w:rPr>
+          <w:rFonts w:ascii="Times New Roman" w:hAnsi="Times New Roman" w:cs="Times New Roman"/>
+          <w:sz w:val="24"/>
+          <w:szCs w:val="24"/>
+        </w:rPr>
+        <w:t>xxxxxx</w:t>
+      </w:r>
+      <w:proofErr w:type="spellEnd"/>
+    </w:p>
+    <w:p>
+      <w:pPr>
+        <w:jc w:val="both"/>
+        <w:rPr>
+          <w:rFonts w:ascii="Times New Roman" w:hAnsi="Times New Roman" w:cs="Times New Roman"/>
+          <w:sz w:val="28"/>
+          <w:szCs w:val="28"/>
+        </w:rPr>
+      </w:pPr>
+    </w:p>
+    <w:p>
+      <w:pPr>
+        <w:jc w:val="both"/>
+        <w:rPr>
+          <w:rFonts w:ascii="Times New Roman" w:hAnsi="Times New Roman" w:cs="Times New Roman"/>
+          <w:sz w:val="28"/>
+          <w:szCs w:val="28"/>
+        </w:rPr>
+      </w:pPr>
+      <w:r>
+        <w:rPr>
+          <w:rFonts w:ascii="Times New Roman" w:hAnsi="Times New Roman" w:cs="Times New Roman"/>
+          <w:sz w:val="28"/>
+          <w:szCs w:val="28"/>
+        </w:rPr>
+        <w:t>ALEXANDRE GRATTON :</w:t>
+      </w:r>
+    </w:p>
+    <w:p>
+      <w:pPr>
+        <w:pStyle w:val="Paragraphedeliste"/>
+        <w:numPr>
+          <w:ilvl w:val="0"/>
+          <w:numId w:val="1"/>
+        </w:numPr>
+        <w:jc w:val="both"/>
+        <w:rPr>
+          <w:rFonts w:ascii="Times New Roman" w:hAnsi="Times New Roman" w:cs="Times New Roman"/>
+          <w:sz w:val="24"/>
+          <w:szCs w:val="24"/>
+        </w:rPr>
+      </w:pPr>
+      <w:proofErr w:type="spellStart"/>
+      <w:r>
+        <w:rPr>
+          <w:rFonts w:ascii="Times New Roman" w:hAnsi="Times New Roman" w:cs="Times New Roman"/>
+          <w:sz w:val="24"/>
+          <w:szCs w:val="24"/>
+        </w:rPr>
+        <w:t>xxxxxx</w:t>
+      </w:r>
+      <w:proofErr w:type="spellEnd"/>
+    </w:p>
+    <w:p>
+      <w:pPr>
+        <w:pStyle w:val="Paragraphedeliste"/>
+        <w:numPr>
+          <w:ilvl w:val="0"/>
+          <w:numId w:val="1"/>
+        </w:numPr>
+        <w:jc w:val="both"/>
+        <w:rPr>
+          <w:rFonts w:ascii="Times New Roman" w:hAnsi="Times New Roman" w:cs="Times New Roman"/>
+          <w:sz w:val="24"/>
+          <w:szCs w:val="24"/>
+        </w:rPr>
+      </w:pPr>
+      <w:proofErr w:type="spellStart"/>
+      <w:r>
+        <w:rPr>
+          <w:rFonts w:ascii="Times New Roman" w:hAnsi="Times New Roman" w:cs="Times New Roman"/>
+          <w:sz w:val="24"/>
+          <w:szCs w:val="24"/>
+        </w:rPr>
+        <w:t>xxxxxx</w:t>
+      </w:r>
+      <w:proofErr w:type="spellEnd"/>
+    </w:p>
+    <w:p>
+      <w:pPr>
+        <w:pStyle w:val="Paragraphedeliste"/>
+        <w:numPr>
+          <w:ilvl w:val="0"/>
+          <w:numId w:val="1"/>
+        </w:numPr>
+        <w:jc w:val="both"/>
+        <w:rPr>
+          <w:rFonts w:ascii="Times New Roman" w:hAnsi="Times New Roman" w:cs="Times New Roman"/>
+          <w:sz w:val="24"/>
+          <w:szCs w:val="24"/>
+        </w:rPr>
+      </w:pPr>
+      <w:proofErr w:type="spellStart"/>
+      <w:r>
+        <w:rPr>
+          <w:rFonts w:ascii="Times New Roman" w:hAnsi="Times New Roman" w:cs="Times New Roman"/>
+          <w:sz w:val="24"/>
+          <w:szCs w:val="24"/>
+        </w:rPr>
+        <w:t>xxxxxx</w:t>
+      </w:r>
+      <w:proofErr w:type="spellEnd"/>
+    </w:p>
+    <w:p>
+      <w:pPr>
+        <w:jc w:val="both"/>
+        <w:rPr>
+          <w:rFonts w:ascii="Times New Roman" w:hAnsi="Times New Roman" w:cs="Times New Roman"/>
+          <w:sz w:val="28"/>
+          <w:szCs w:val="28"/>
+        </w:rPr>
+      </w:pPr>
+    </w:p>
+    <w:p>
+      <w:pPr>
+        <w:jc w:val="both"/>
+        <w:rPr>
+          <w:rFonts w:ascii="Times New Roman" w:hAnsi="Times New Roman" w:cs="Times New Roman"/>
+          <w:sz w:val="28"/>
+          <w:szCs w:val="28"/>
+        </w:rPr>
+      </w:pPr>
+      <w:r>
+        <w:rPr>
+          <w:rFonts w:ascii="Times New Roman" w:hAnsi="Times New Roman" w:cs="Times New Roman"/>
+          <w:sz w:val="28"/>
+          <w:szCs w:val="28"/>
+        </w:rPr>
+        <w:t>FRANCIS VERREAULT :</w:t>
+      </w:r>
+    </w:p>
+    <w:p>
+      <w:pPr>
+        <w:pStyle w:val="Paragraphedeliste"/>
+        <w:numPr>
+          <w:ilvl w:val="0"/>
+          <w:numId w:val="1"/>
+        </w:numPr>
+        <w:jc w:val="both"/>
+        <w:rPr>
+          <w:rFonts w:ascii="Times New Roman" w:hAnsi="Times New Roman" w:cs="Times New Roman"/>
+          <w:sz w:val="24"/>
+          <w:szCs w:val="24"/>
+        </w:rPr>
+      </w:pPr>
+      <w:proofErr w:type="spellStart"/>
+      <w:r>
+        <w:rPr>
+          <w:rFonts w:ascii="Times New Roman" w:hAnsi="Times New Roman" w:cs="Times New Roman"/>
+          <w:sz w:val="24"/>
+          <w:szCs w:val="24"/>
+        </w:rPr>
+        <w:t>xxxxxx</w:t>
+      </w:r>
+      <w:proofErr w:type="spellEnd"/>
+    </w:p>
+    <w:p>
+      <w:pPr>
+        <w:pStyle w:val="Paragraphedeliste"/>
+        <w:numPr>
+          <w:ilvl w:val="0"/>
+          <w:numId w:val="1"/>
+        </w:numPr>
+        <w:jc w:val="both"/>
+        <w:rPr>
+          <w:rFonts w:ascii="Times New Roman" w:hAnsi="Times New Roman" w:cs="Times New Roman"/>
+          <w:sz w:val="24"/>
+          <w:szCs w:val="24"/>
+        </w:rPr>
+      </w:pPr>
+      <w:proofErr w:type="spellStart"/>
+      <w:r>
+        <w:rPr>
+          <w:rFonts w:ascii="Times New Roman" w:hAnsi="Times New Roman" w:cs="Times New Roman"/>
+          <w:sz w:val="24"/>
+          <w:szCs w:val="24"/>
+        </w:rPr>
+        <w:lastRenderedPageBreak/>
+        <w:t>xxxxxx</w:t>
+      </w:r>
+      <w:proofErr w:type="spellEnd"/>
+    </w:p>
+    <w:p>
+      <w:pPr>
+        <w:pStyle w:val="Paragraphedeliste"/>
+        <w:numPr>
+          <w:ilvl w:val="0"/>
+          <w:numId w:val="1"/>
+        </w:numPr>
+        <w:jc w:val="both"/>
+        <w:rPr>
+          <w:rFonts w:ascii="Times New Roman" w:hAnsi="Times New Roman" w:cs="Times New Roman"/>
+          <w:sz w:val="24"/>
+          <w:szCs w:val="24"/>
+        </w:rPr>
+      </w:pPr>
+      <w:proofErr w:type="spellStart"/>
+      <w:r>
+        <w:rPr>
+          <w:rFonts w:ascii="Times New Roman" w:hAnsi="Times New Roman" w:cs="Times New Roman"/>
+          <w:sz w:val="24"/>
+          <w:szCs w:val="24"/>
+        </w:rPr>
+        <w:t>xxxxxx</w:t>
+      </w:r>
+      <w:proofErr w:type="spellEnd"/>
+    </w:p>
+    <w:p>
+      <w:pPr>
+        <w:jc w:val="both"/>
+        <w:rPr>
+          <w:rFonts w:ascii="Times New Roman" w:hAnsi="Times New Roman" w:cs="Times New Roman"/>
+          <w:sz w:val="28"/>
+          <w:szCs w:val="28"/>
+        </w:rPr>
+      </w:pPr>
+    </w:p>
+    <w:p>
+      <w:pPr>
+        <w:jc w:val="both"/>
+        <w:rPr>
+          <w:rFonts w:ascii="Times New Roman" w:hAnsi="Times New Roman" w:cs="Times New Roman"/>
+          <w:sz w:val="28"/>
+          <w:szCs w:val="28"/>
+        </w:rPr>
+      </w:pPr>
+      <w:r>
+        <w:rPr>
+          <w:rFonts w:ascii="Times New Roman" w:hAnsi="Times New Roman" w:cs="Times New Roman"/>
+          <w:sz w:val="28"/>
+          <w:szCs w:val="28"/>
+        </w:rPr>
+        <w:t>DAVE OTIS :</w:t>
+      </w:r>
+    </w:p>
+    <w:p>
+      <w:pPr>
+        <w:pStyle w:val="Paragraphedeliste"/>
+        <w:numPr>
+          <w:ilvl w:val="0"/>
+          <w:numId w:val="1"/>
+        </w:numPr>
+        <w:jc w:val="both"/>
+        <w:rPr>
+          <w:rFonts w:ascii="Times New Roman" w:hAnsi="Times New Roman" w:cs="Times New Roman"/>
+          <w:sz w:val="24"/>
+          <w:szCs w:val="24"/>
+        </w:rPr>
+      </w:pPr>
+      <w:proofErr w:type="spellStart"/>
+      <w:r>
+        <w:rPr>
+          <w:rFonts w:ascii="Times New Roman" w:hAnsi="Times New Roman" w:cs="Times New Roman"/>
+          <w:sz w:val="24"/>
+          <w:szCs w:val="24"/>
+        </w:rPr>
+        <w:t>Création</w:t>
+      </w:r>
+      <w:proofErr w:type="spellEnd"/>
+      <w:r>
+        <w:rPr>
+          <w:rFonts w:ascii="Times New Roman" w:hAnsi="Times New Roman" w:cs="Times New Roman"/>
+          <w:sz w:val="24"/>
+          <w:szCs w:val="24"/>
+        </w:rPr>
+        <w:t xml:space="preserve"> des restaurants</w:t>
+      </w:r>
+    </w:p>
+    <w:p>
+      <w:pPr>
+        <w:pStyle w:val="Paragraphedeliste"/>
+        <w:numPr>
+          <w:ilvl w:val="0"/>
+          <w:numId w:val="1"/>
+        </w:numPr>
+        <w:jc w:val="both"/>
+        <w:rPr>
+          <w:rFonts w:ascii="Times New Roman" w:hAnsi="Times New Roman" w:cs="Times New Roman"/>
+          <w:sz w:val="24"/>
+          <w:szCs w:val="24"/>
+        </w:rPr>
+      </w:pPr>
+      <w:proofErr w:type="spellStart"/>
+      <w:r>
+        <w:rPr>
+          <w:rFonts w:ascii="Times New Roman" w:hAnsi="Times New Roman" w:cs="Times New Roman"/>
+          <w:sz w:val="24"/>
+          <w:szCs w:val="24"/>
+        </w:rPr>
+        <w:t>Création</w:t>
+      </w:r>
+      <w:proofErr w:type="spellEnd"/>
+      <w:r>
+        <w:rPr>
+          <w:rFonts w:ascii="Times New Roman" w:hAnsi="Times New Roman" w:cs="Times New Roman"/>
+          <w:sz w:val="24"/>
+          <w:szCs w:val="24"/>
+        </w:rPr>
+        <w:t xml:space="preserve"> des </w:t>
+      </w:r>
+      <w:proofErr w:type="spellStart"/>
+      <w:r>
+        <w:rPr>
+          <w:rFonts w:ascii="Times New Roman" w:hAnsi="Times New Roman" w:cs="Times New Roman"/>
+          <w:sz w:val="24"/>
+          <w:szCs w:val="24"/>
+        </w:rPr>
+        <w:t>contrôleurs</w:t>
+      </w:r>
+      <w:proofErr w:type="spellEnd"/>
+    </w:p>
+    <w:p>
+      <w:pPr>
+        <w:pStyle w:val="Paragraphedeliste"/>
+        <w:numPr>
+          <w:ilvl w:val="0"/>
+          <w:numId w:val="1"/>
+        </w:numPr>
+        <w:jc w:val="both"/>
+        <w:rPr>
+          <w:rFonts w:ascii="Times New Roman" w:hAnsi="Times New Roman" w:cs="Times New Roman"/>
+          <w:sz w:val="24"/>
+          <w:szCs w:val="24"/>
+        </w:rPr>
+      </w:pPr>
+      <w:proofErr w:type="spellStart"/>
+      <w:r>
+        <w:rPr>
+          <w:rFonts w:ascii="Times New Roman" w:hAnsi="Times New Roman" w:cs="Times New Roman"/>
+          <w:sz w:val="24"/>
+          <w:szCs w:val="24"/>
+        </w:rPr>
+        <w:t>Création</w:t>
+      </w:r>
+      <w:proofErr w:type="spellEnd"/>
+      <w:r>
+        <w:rPr>
+          <w:rFonts w:ascii="Times New Roman" w:hAnsi="Times New Roman" w:cs="Times New Roman"/>
+          <w:sz w:val="24"/>
+          <w:szCs w:val="24"/>
+        </w:rPr>
+        <w:t xml:space="preserve"> des </w:t>
+      </w:r>
+      <w:proofErr w:type="spellStart"/>
+      <w:r>
+        <w:rPr>
+          <w:rFonts w:ascii="Times New Roman" w:hAnsi="Times New Roman" w:cs="Times New Roman"/>
+          <w:sz w:val="24"/>
+          <w:szCs w:val="24"/>
+        </w:rPr>
+        <w:t>vues</w:t>
+      </w:r>
+      <w:proofErr w:type="spellEnd"/>
+      <w:r>
+        <w:rPr>
+          <w:rFonts w:ascii="Times New Roman" w:hAnsi="Times New Roman" w:cs="Times New Roman"/>
+          <w:sz w:val="24"/>
+          <w:szCs w:val="24"/>
+        </w:rPr>
+        <w:t xml:space="preserve"> </w:t>
       </w:r>
       <w:bookmarkStart w:id="0" w:name="_GoBack"/>
       <w:bookmarkEnd w:id="0"/>
-      <w:r>
-        <w:rPr>
-          <w:rFonts w:ascii="Times New Roman" w:hAnsi="Times New Roman" w:cs="Times New Roman"/>
-          <w:sz w:val="24"/>
-          <w:szCs w:val="24"/>
-        </w:rPr>
-        <w:t>)</w:t>
-      </w:r>
-    </w:p>
-    <w:p>
-      <w:pPr>
-        <w:jc w:val="both"/>
-        <w:rPr>
-          <w:rFonts w:ascii="Times New Roman" w:hAnsi="Times New Roman" w:cs="Times New Roman"/>
-          <w:sz w:val="28"/>
-          <w:szCs w:val="28"/>
-        </w:rPr>
-      </w:pPr>
-    </w:p>
-    <w:p>
-      <w:pPr>
-        <w:jc w:val="both"/>
-        <w:rPr>
-          <w:rFonts w:ascii="Times New Roman" w:hAnsi="Times New Roman" w:cs="Times New Roman"/>
-          <w:sz w:val="28"/>
-          <w:szCs w:val="28"/>
-        </w:rPr>
-      </w:pPr>
-      <w:r>
-        <w:rPr>
-          <w:rFonts w:ascii="Times New Roman" w:hAnsi="Times New Roman" w:cs="Times New Roman"/>
-          <w:sz w:val="28"/>
-          <w:szCs w:val="28"/>
-        </w:rPr>
-        <w:t>ALEXANDRE GRATTON :</w:t>
-      </w:r>
-    </w:p>
-    <w:p>
-      <w:pPr>
-        <w:pStyle w:val="Paragraphedeliste"/>
-        <w:numPr>
-          <w:ilvl w:val="0"/>
-          <w:numId w:val="1"/>
-        </w:numPr>
-        <w:jc w:val="both"/>
-        <w:rPr>
-          <w:rFonts w:ascii="Times New Roman" w:hAnsi="Times New Roman" w:cs="Times New Roman"/>
-          <w:sz w:val="24"/>
-          <w:szCs w:val="24"/>
-        </w:rPr>
-      </w:pPr>
+    </w:p>
+    <w:p>
+      <w:pPr>
+        <w:jc w:val="both"/>
+        <w:rPr>
+          <w:rFonts w:ascii="Times New Roman" w:hAnsi="Times New Roman" w:cs="Times New Roman"/>
+          <w:sz w:val="28"/>
+          <w:szCs w:val="28"/>
+        </w:rPr>
+      </w:pPr>
+    </w:p>
+    <w:p>
+      <w:pPr>
+        <w:jc w:val="both"/>
+        <w:rPr>
+          <w:rFonts w:ascii="Times New Roman" w:hAnsi="Times New Roman" w:cs="Times New Roman"/>
+          <w:sz w:val="28"/>
+          <w:szCs w:val="28"/>
+        </w:rPr>
+      </w:pPr>
+      <w:r>
+        <w:rPr>
+          <w:rFonts w:ascii="Times New Roman" w:hAnsi="Times New Roman" w:cs="Times New Roman"/>
+          <w:sz w:val="28"/>
+          <w:szCs w:val="28"/>
+        </w:rPr>
+        <w:t xml:space="preserve">ANTOINE </w:t>
+      </w:r>
+      <w:proofErr w:type="gramStart"/>
+      <w:r>
+        <w:rPr>
+          <w:rFonts w:ascii="Times New Roman" w:hAnsi="Times New Roman" w:cs="Times New Roman"/>
+          <w:sz w:val="28"/>
+          <w:szCs w:val="28"/>
+        </w:rPr>
+        <w:t>MONZEROL :</w:t>
+      </w:r>
+      <w:proofErr w:type="gramEnd"/>
+    </w:p>
+    <w:p>
+      <w:pPr>
+        <w:pStyle w:val="Paragraphedeliste"/>
+        <w:numPr>
+          <w:ilvl w:val="0"/>
+          <w:numId w:val="1"/>
+        </w:numPr>
+        <w:jc w:val="both"/>
+        <w:rPr>
+          <w:rFonts w:ascii="Times New Roman" w:hAnsi="Times New Roman" w:cs="Times New Roman"/>
+          <w:sz w:val="24"/>
+          <w:szCs w:val="24"/>
+        </w:rPr>
+      </w:pPr>
+      <w:proofErr w:type="spellStart"/>
       <w:r>
         <w:rPr>
           <w:rFonts w:ascii="Times New Roman" w:hAnsi="Times New Roman" w:cs="Times New Roman"/>
@@ -477,21 +909,23 @@
         </w:rPr>
         <w:t>xxxxxx</w:t>
       </w:r>
-    </w:p>
-    <w:p>
-      <w:pPr>
-        <w:pStyle w:val="Paragraphedeliste"/>
-        <w:numPr>
-          <w:ilvl w:val="0"/>
-          <w:numId w:val="1"/>
-        </w:numPr>
-        <w:jc w:val="both"/>
-        <w:rPr>
-          <w:rFonts w:ascii="Times New Roman" w:hAnsi="Times New Roman" w:cs="Times New Roman"/>
-          <w:sz w:val="24"/>
-          <w:szCs w:val="24"/>
-        </w:rPr>
-      </w:pPr>
+      <w:proofErr w:type="spellEnd"/>
+    </w:p>
+    <w:p>
+      <w:pPr>
+        <w:pStyle w:val="Paragraphedeliste"/>
+        <w:numPr>
+          <w:ilvl w:val="0"/>
+          <w:numId w:val="1"/>
+        </w:numPr>
+        <w:jc w:val="both"/>
+        <w:rPr>
+          <w:rFonts w:ascii="Times New Roman" w:hAnsi="Times New Roman" w:cs="Times New Roman"/>
+          <w:sz w:val="24"/>
+          <w:szCs w:val="24"/>
+        </w:rPr>
+      </w:pPr>
+      <w:proofErr w:type="spellStart"/>
       <w:r>
         <w:rPr>
           <w:rFonts w:ascii="Times New Roman" w:hAnsi="Times New Roman" w:cs="Times New Roman"/>
@@ -500,21 +934,23 @@
         </w:rPr>
         <w:t>xxxxxx</w:t>
       </w:r>
-    </w:p>
-    <w:p>
-      <w:pPr>
-        <w:pStyle w:val="Paragraphedeliste"/>
-        <w:numPr>
-          <w:ilvl w:val="0"/>
-          <w:numId w:val="1"/>
-        </w:numPr>
-        <w:jc w:val="both"/>
-        <w:rPr>
-          <w:rFonts w:ascii="Times New Roman" w:hAnsi="Times New Roman" w:cs="Times New Roman"/>
-          <w:sz w:val="24"/>
-          <w:szCs w:val="24"/>
-        </w:rPr>
-      </w:pPr>
+      <w:proofErr w:type="spellEnd"/>
+    </w:p>
+    <w:p>
+      <w:pPr>
+        <w:pStyle w:val="Paragraphedeliste"/>
+        <w:numPr>
+          <w:ilvl w:val="0"/>
+          <w:numId w:val="1"/>
+        </w:numPr>
+        <w:jc w:val="both"/>
+        <w:rPr>
+          <w:rFonts w:ascii="Times New Roman" w:hAnsi="Times New Roman" w:cs="Times New Roman"/>
+          <w:sz w:val="24"/>
+          <w:szCs w:val="24"/>
+        </w:rPr>
+      </w:pPr>
+      <w:proofErr w:type="spellStart"/>
       <w:r>
         <w:rPr>
           <w:rFonts w:ascii="Times New Roman" w:hAnsi="Times New Roman" w:cs="Times New Roman"/>
@@ -523,174 +959,61 @@
         </w:rPr>
         <w:t>xxxxxx</w:t>
       </w:r>
-    </w:p>
-    <w:p>
-      <w:pPr>
-        <w:jc w:val="both"/>
-        <w:rPr>
-          <w:rFonts w:ascii="Times New Roman" w:hAnsi="Times New Roman" w:cs="Times New Roman"/>
-          <w:sz w:val="28"/>
-          <w:szCs w:val="28"/>
-        </w:rPr>
-      </w:pPr>
-    </w:p>
-    <w:p>
-      <w:pPr>
-        <w:jc w:val="both"/>
-        <w:rPr>
-          <w:rFonts w:ascii="Times New Roman" w:hAnsi="Times New Roman" w:cs="Times New Roman"/>
-          <w:sz w:val="28"/>
-          <w:szCs w:val="28"/>
-        </w:rPr>
-      </w:pPr>
-    </w:p>
-    <w:p>
-      <w:pPr>
-        <w:jc w:val="both"/>
-        <w:rPr>
-          <w:rFonts w:ascii="Times New Roman" w:hAnsi="Times New Roman" w:cs="Times New Roman"/>
-          <w:sz w:val="28"/>
-          <w:szCs w:val="28"/>
-        </w:rPr>
-      </w:pPr>
-    </w:p>
-    <w:p>
-      <w:pPr>
-        <w:jc w:val="both"/>
-        <w:rPr>
-          <w:rFonts w:ascii="Times New Roman" w:hAnsi="Times New Roman" w:cs="Times New Roman"/>
-          <w:sz w:val="28"/>
-          <w:szCs w:val="28"/>
-        </w:rPr>
-      </w:pPr>
-      <w:r>
-        <w:rPr>
-          <w:rFonts w:ascii="Times New Roman" w:hAnsi="Times New Roman" w:cs="Times New Roman"/>
-          <w:sz w:val="28"/>
-          <w:szCs w:val="28"/>
-        </w:rPr>
-        <w:lastRenderedPageBreak/>
-        <w:t>FRANCIS VERREAULT :</w:t>
-      </w:r>
-    </w:p>
-    <w:p>
-      <w:pPr>
-        <w:pStyle w:val="Paragraphedeliste"/>
-        <w:numPr>
-          <w:ilvl w:val="0"/>
-          <w:numId w:val="1"/>
-        </w:numPr>
-        <w:jc w:val="both"/>
-        <w:rPr>
-          <w:rFonts w:ascii="Times New Roman" w:hAnsi="Times New Roman" w:cs="Times New Roman"/>
-          <w:sz w:val="24"/>
-          <w:szCs w:val="24"/>
-          <w:lang w:val="fr-CA"/>
-        </w:rPr>
-      </w:pPr>
-      <w:r>
-        <w:rPr>
-          <w:rFonts w:ascii="Times New Roman" w:hAnsi="Times New Roman" w:cs="Times New Roman"/>
-          <w:sz w:val="24"/>
-          <w:szCs w:val="24"/>
-          <w:lang w:val="fr-CA"/>
-        </w:rPr>
-        <w:t>Implémentation de la classe CTable et CCodeQR</w:t>
-      </w:r>
-    </w:p>
-    <w:p>
-      <w:pPr>
-        <w:pStyle w:val="Paragraphedeliste"/>
-        <w:numPr>
-          <w:ilvl w:val="0"/>
-          <w:numId w:val="1"/>
-        </w:numPr>
-        <w:jc w:val="both"/>
-        <w:rPr>
-          <w:rFonts w:ascii="Times New Roman" w:hAnsi="Times New Roman" w:cs="Times New Roman"/>
-          <w:sz w:val="24"/>
-          <w:szCs w:val="24"/>
-          <w:lang w:val="fr-CA"/>
-        </w:rPr>
-      </w:pPr>
-      <w:r>
-        <w:rPr>
-          <w:rFonts w:ascii="Times New Roman" w:hAnsi="Times New Roman" w:cs="Times New Roman"/>
-          <w:sz w:val="24"/>
-          <w:szCs w:val="24"/>
-          <w:lang w:val="fr-CA"/>
-        </w:rPr>
-        <w:t>Création du controlle de la classe CTable</w:t>
-      </w:r>
-    </w:p>
-    <w:p>
-      <w:pPr>
-        <w:pStyle w:val="Paragraphedeliste"/>
-        <w:numPr>
-          <w:ilvl w:val="0"/>
-          <w:numId w:val="1"/>
-        </w:numPr>
-        <w:jc w:val="both"/>
-        <w:rPr>
-          <w:rFonts w:ascii="Times New Roman" w:hAnsi="Times New Roman" w:cs="Times New Roman"/>
-          <w:sz w:val="24"/>
-          <w:szCs w:val="24"/>
-          <w:lang w:val="fr-CA"/>
-        </w:rPr>
-      </w:pPr>
-      <w:r>
-        <w:rPr>
-          <w:rFonts w:ascii="Times New Roman" w:hAnsi="Times New Roman" w:cs="Times New Roman"/>
-          <w:sz w:val="24"/>
-          <w:szCs w:val="24"/>
-          <w:lang w:val="fr-CA"/>
-        </w:rPr>
-        <w:t>Création des vues pour la classe CTable</w:t>
-      </w:r>
-    </w:p>
-    <w:p>
-      <w:pPr>
-        <w:jc w:val="both"/>
-        <w:rPr>
-          <w:rFonts w:ascii="Times New Roman" w:hAnsi="Times New Roman" w:cs="Times New Roman"/>
-          <w:sz w:val="28"/>
-          <w:szCs w:val="28"/>
-          <w:lang w:val="fr-CA"/>
-        </w:rPr>
-      </w:pPr>
-    </w:p>
-    <w:p>
-      <w:pPr>
-        <w:jc w:val="both"/>
-        <w:rPr>
-          <w:rFonts w:ascii="Times New Roman" w:hAnsi="Times New Roman" w:cs="Times New Roman"/>
-          <w:sz w:val="28"/>
-          <w:szCs w:val="28"/>
-        </w:rPr>
-      </w:pPr>
-      <w:r>
-        <w:rPr>
-          <w:rFonts w:ascii="Times New Roman" w:hAnsi="Times New Roman" w:cs="Times New Roman"/>
-          <w:sz w:val="28"/>
-          <w:szCs w:val="28"/>
-        </w:rPr>
-        <w:t>DAVE OTIS :</w:t>
-      </w:r>
-    </w:p>
-    <w:p>
-      <w:pPr>
-        <w:pStyle w:val="Paragraphedeliste"/>
-        <w:numPr>
-          <w:ilvl w:val="0"/>
-          <w:numId w:val="1"/>
-        </w:numPr>
-        <w:jc w:val="both"/>
-        <w:rPr>
-          <w:rFonts w:ascii="Times New Roman" w:hAnsi="Times New Roman" w:cs="Times New Roman"/>
-          <w:sz w:val="24"/>
-          <w:szCs w:val="24"/>
-        </w:rPr>
-      </w:pPr>
+      <w:proofErr w:type="spellEnd"/>
+    </w:p>
+    <w:p>
+      <w:pPr>
+        <w:jc w:val="both"/>
+        <w:rPr>
+          <w:rFonts w:ascii="Times New Roman" w:hAnsi="Times New Roman" w:cs="Times New Roman"/>
+          <w:sz w:val="28"/>
+          <w:szCs w:val="28"/>
+        </w:rPr>
+      </w:pPr>
+    </w:p>
+    <w:p>
+      <w:pPr>
+        <w:jc w:val="both"/>
+        <w:rPr>
+          <w:rFonts w:ascii="Times New Roman" w:hAnsi="Times New Roman" w:cs="Times New Roman"/>
+          <w:sz w:val="28"/>
+          <w:szCs w:val="28"/>
+        </w:rPr>
+      </w:pPr>
+      <w:r>
+        <w:rPr>
+          <w:rFonts w:ascii="Times New Roman" w:hAnsi="Times New Roman" w:cs="Times New Roman"/>
+          <w:sz w:val="28"/>
+          <w:szCs w:val="28"/>
+        </w:rPr>
+        <w:t xml:space="preserve">FRANCIS </w:t>
+      </w:r>
+      <w:proofErr w:type="gramStart"/>
+      <w:r>
+        <w:rPr>
+          <w:rFonts w:ascii="Times New Roman" w:hAnsi="Times New Roman" w:cs="Times New Roman"/>
+          <w:sz w:val="28"/>
+          <w:szCs w:val="28"/>
+        </w:rPr>
+        <w:t>MARSOLAIS :</w:t>
+      </w:r>
+      <w:proofErr w:type="gramEnd"/>
+    </w:p>
+    <w:p>
+      <w:pPr>
+        <w:pStyle w:val="Paragraphedeliste"/>
+        <w:numPr>
+          <w:ilvl w:val="0"/>
+          <w:numId w:val="1"/>
+        </w:numPr>
+        <w:jc w:val="both"/>
+        <w:rPr>
+          <w:rFonts w:ascii="Times New Roman" w:hAnsi="Times New Roman" w:cs="Times New Roman"/>
+          <w:sz w:val="24"/>
+          <w:szCs w:val="24"/>
+        </w:rPr>
+      </w:pPr>
+      <w:proofErr w:type="spellStart"/>
       <w:r>
         <w:rPr>
           <w:rFonts w:ascii="Times New Roman" w:hAnsi="Times New Roman" w:cs="Times New Roman"/>
@@ -699,21 +1022,23 @@
         </w:rPr>
         <w:t>xxxxxx</w:t>
       </w:r>
-    </w:p>
-    <w:p>
-      <w:pPr>
-        <w:pStyle w:val="Paragraphedeliste"/>
-        <w:numPr>
-          <w:ilvl w:val="0"/>
-          <w:numId w:val="1"/>
-        </w:numPr>
-        <w:jc w:val="both"/>
-        <w:rPr>
-          <w:rFonts w:ascii="Times New Roman" w:hAnsi="Times New Roman" w:cs="Times New Roman"/>
-          <w:sz w:val="24"/>
-          <w:szCs w:val="24"/>
-        </w:rPr>
-      </w:pPr>
+      <w:proofErr w:type="spellEnd"/>
+    </w:p>
+    <w:p>
+      <w:pPr>
+        <w:pStyle w:val="Paragraphedeliste"/>
+        <w:numPr>
+          <w:ilvl w:val="0"/>
+          <w:numId w:val="1"/>
+        </w:numPr>
+        <w:jc w:val="both"/>
+        <w:rPr>
+          <w:rFonts w:ascii="Times New Roman" w:hAnsi="Times New Roman" w:cs="Times New Roman"/>
+          <w:sz w:val="24"/>
+          <w:szCs w:val="24"/>
+        </w:rPr>
+      </w:pPr>
+      <w:proofErr w:type="spellStart"/>
       <w:r>
         <w:rPr>
           <w:rFonts w:ascii="Times New Roman" w:hAnsi="Times New Roman" w:cs="Times New Roman"/>
@@ -722,21 +1047,23 @@
         </w:rPr>
         <w:t>xxxxxx</w:t>
       </w:r>
-    </w:p>
-    <w:p>
-      <w:pPr>
-        <w:pStyle w:val="Paragraphedeliste"/>
-        <w:numPr>
-          <w:ilvl w:val="0"/>
-          <w:numId w:val="1"/>
-        </w:numPr>
-        <w:jc w:val="both"/>
-        <w:rPr>
-          <w:rFonts w:ascii="Times New Roman" w:hAnsi="Times New Roman" w:cs="Times New Roman"/>
-          <w:sz w:val="24"/>
-          <w:szCs w:val="24"/>
-        </w:rPr>
-      </w:pPr>
+      <w:proofErr w:type="spellEnd"/>
+    </w:p>
+    <w:p>
+      <w:pPr>
+        <w:pStyle w:val="Paragraphedeliste"/>
+        <w:numPr>
+          <w:ilvl w:val="0"/>
+          <w:numId w:val="1"/>
+        </w:numPr>
+        <w:jc w:val="both"/>
+        <w:rPr>
+          <w:rFonts w:ascii="Times New Roman" w:hAnsi="Times New Roman" w:cs="Times New Roman"/>
+          <w:sz w:val="24"/>
+          <w:szCs w:val="24"/>
+        </w:rPr>
+      </w:pPr>
+      <w:proofErr w:type="spellStart"/>
       <w:r>
         <w:rPr>
           <w:rFonts w:ascii="Times New Roman" w:hAnsi="Times New Roman" w:cs="Times New Roman"/>
@@ -745,200 +1072,7 @@
         </w:rPr>
         <w:t>xxxxxx</w:t>
       </w:r>
-    </w:p>
-    <w:p>
-      <w:pPr>
-        <w:jc w:val="both"/>
-        <w:rPr>
-          <w:rFonts w:ascii="Times New Roman" w:hAnsi="Times New Roman" w:cs="Times New Roman"/>
-          <w:sz w:val="28"/>
-          <w:szCs w:val="28"/>
-        </w:rPr>
-      </w:pPr>
-    </w:p>
-    <w:p>
-      <w:pPr>
-        <w:jc w:val="both"/>
-        <w:rPr>
-          <w:rFonts w:ascii="Times New Roman" w:hAnsi="Times New Roman" w:cs="Times New Roman"/>
-          <w:sz w:val="28"/>
-          <w:szCs w:val="28"/>
-        </w:rPr>
-      </w:pPr>
-      <w:r>
-        <w:rPr>
-          <w:rFonts w:ascii="Times New Roman" w:hAnsi="Times New Roman" w:cs="Times New Roman"/>
-          <w:sz w:val="28"/>
-          <w:szCs w:val="28"/>
-        </w:rPr>
-        <w:t>ANTOINE MONZEROL :</w:t>
-      </w:r>
-    </w:p>
-    <w:p>
-      <w:pPr>
-        <w:pStyle w:val="Paragraphedeliste"/>
-        <w:numPr>
-          <w:ilvl w:val="0"/>
-          <w:numId w:val="1"/>
-        </w:numPr>
-        <w:jc w:val="both"/>
-        <w:rPr>
-          <w:rFonts w:ascii="Times New Roman" w:hAnsi="Times New Roman" w:cs="Times New Roman"/>
-          <w:sz w:val="24"/>
-          <w:szCs w:val="24"/>
-        </w:rPr>
-      </w:pPr>
-      <w:r>
-        <w:rPr>
-          <w:rFonts w:ascii="Times New Roman" w:hAnsi="Times New Roman" w:cs="Times New Roman"/>
-          <w:sz w:val="24"/>
-          <w:szCs w:val="24"/>
-        </w:rPr>
-        <w:t>xxxxxx</w:t>
-      </w:r>
-    </w:p>
-    <w:p>
-      <w:pPr>
-        <w:pStyle w:val="Paragraphedeliste"/>
-        <w:numPr>
-          <w:ilvl w:val="0"/>
-          <w:numId w:val="1"/>
-        </w:numPr>
-        <w:jc w:val="both"/>
-        <w:rPr>
-          <w:rFonts w:ascii="Times New Roman" w:hAnsi="Times New Roman" w:cs="Times New Roman"/>
-          <w:sz w:val="24"/>
-          <w:szCs w:val="24"/>
-        </w:rPr>
-      </w:pPr>
-      <w:r>
-        <w:rPr>
-          <w:rFonts w:ascii="Times New Roman" w:hAnsi="Times New Roman" w:cs="Times New Roman"/>
-          <w:sz w:val="24"/>
-          <w:szCs w:val="24"/>
-        </w:rPr>
-        <w:t>xxxxxx</w:t>
-      </w:r>
-    </w:p>
-    <w:p>
-      <w:pPr>
-        <w:pStyle w:val="Paragraphedeliste"/>
-        <w:numPr>
-          <w:ilvl w:val="0"/>
-          <w:numId w:val="1"/>
-        </w:numPr>
-        <w:jc w:val="both"/>
-        <w:rPr>
-          <w:rFonts w:ascii="Times New Roman" w:hAnsi="Times New Roman" w:cs="Times New Roman"/>
-          <w:sz w:val="24"/>
-          <w:szCs w:val="24"/>
-        </w:rPr>
-      </w:pPr>
-      <w:r>
-        <w:rPr>
-          <w:rFonts w:ascii="Times New Roman" w:hAnsi="Times New Roman" w:cs="Times New Roman"/>
-          <w:sz w:val="24"/>
-          <w:szCs w:val="24"/>
-        </w:rPr>
-        <w:t>xxxxxx</w:t>
-      </w:r>
-    </w:p>
-    <w:p>
-      <w:pPr>
-        <w:jc w:val="both"/>
-        <w:rPr>
-          <w:rFonts w:ascii="Times New Roman" w:hAnsi="Times New Roman" w:cs="Times New Roman"/>
-          <w:sz w:val="28"/>
-          <w:szCs w:val="28"/>
-        </w:rPr>
-      </w:pPr>
-    </w:p>
-    <w:p>
-      <w:pPr>
-        <w:jc w:val="both"/>
-        <w:rPr>
-          <w:rFonts w:ascii="Times New Roman" w:hAnsi="Times New Roman" w:cs="Times New Roman"/>
-          <w:sz w:val="28"/>
-          <w:szCs w:val="28"/>
-        </w:rPr>
-      </w:pPr>
-      <w:r>
-        <w:rPr>
-          <w:rFonts w:ascii="Times New Roman" w:hAnsi="Times New Roman" w:cs="Times New Roman"/>
-          <w:sz w:val="28"/>
-          <w:szCs w:val="28"/>
-        </w:rPr>
-        <w:t>FRANCIS MARSOLAIS :</w:t>
-      </w:r>
-    </w:p>
-    <w:p>
-      <w:pPr>
-        <w:pStyle w:val="Paragraphedeliste"/>
-        <w:numPr>
-          <w:ilvl w:val="0"/>
-          <w:numId w:val="1"/>
-        </w:numPr>
-        <w:jc w:val="both"/>
-        <w:rPr>
-          <w:rFonts w:ascii="Times New Roman" w:hAnsi="Times New Roman" w:cs="Times New Roman"/>
-          <w:sz w:val="24"/>
-          <w:szCs w:val="24"/>
-        </w:rPr>
-      </w:pPr>
-      <w:r>
-        <w:rPr>
-          <w:rFonts w:ascii="Times New Roman" w:hAnsi="Times New Roman" w:cs="Times New Roman"/>
-          <w:sz w:val="24"/>
-          <w:szCs w:val="24"/>
-        </w:rPr>
-        <w:t>xxxxxx</w:t>
-      </w:r>
-    </w:p>
-    <w:p>
-      <w:pPr>
-        <w:pStyle w:val="Paragraphedeliste"/>
-        <w:numPr>
-          <w:ilvl w:val="0"/>
-          <w:numId w:val="1"/>
-        </w:numPr>
-        <w:jc w:val="both"/>
-        <w:rPr>
-          <w:rFonts w:ascii="Times New Roman" w:hAnsi="Times New Roman" w:cs="Times New Roman"/>
-          <w:sz w:val="24"/>
-          <w:szCs w:val="24"/>
-        </w:rPr>
-      </w:pPr>
-      <w:r>
-        <w:rPr>
-          <w:rFonts w:ascii="Times New Roman" w:hAnsi="Times New Roman" w:cs="Times New Roman"/>
-          <w:sz w:val="24"/>
-          <w:szCs w:val="24"/>
-        </w:rPr>
-        <w:t>xxxxxx</w:t>
-      </w:r>
-    </w:p>
-    <w:p>
-      <w:pPr>
-        <w:pStyle w:val="Paragraphedeliste"/>
-        <w:numPr>
-          <w:ilvl w:val="0"/>
-          <w:numId w:val="1"/>
-        </w:numPr>
-        <w:jc w:val="both"/>
-        <w:rPr>
-          <w:rFonts w:ascii="Times New Roman" w:hAnsi="Times New Roman" w:cs="Times New Roman"/>
-          <w:sz w:val="24"/>
-          <w:szCs w:val="24"/>
-        </w:rPr>
-      </w:pPr>
-      <w:r>
-        <w:rPr>
-          <w:rFonts w:ascii="Times New Roman" w:hAnsi="Times New Roman" w:cs="Times New Roman"/>
-          <w:sz w:val="24"/>
-          <w:szCs w:val="24"/>
-        </w:rPr>
-        <w:t>xxxxxx</w:t>
-      </w:r>
+      <w:proofErr w:type="spellEnd"/>
     </w:p>
     <w:p>
       <w:pPr>

</xml_diff>

<commit_message>
Description Sprint#1 Marc Deslandes
</commit_message>
<xml_diff>
--- a/Sprint-No1.docx
+++ b/Sprint-No1.docx
@@ -98,102 +98,52 @@
           <w:rFonts w:ascii="Times New Roman" w:hAnsi="Times New Roman" w:cs="Times New Roman"/>
           <w:sz w:val="28"/>
           <w:szCs w:val="28"/>
-        </w:rPr>
-      </w:pPr>
-      <w:r>
-        <w:rPr>
-          <w:rFonts w:ascii="Times New Roman" w:hAnsi="Times New Roman" w:cs="Times New Roman"/>
-          <w:sz w:val="28"/>
-          <w:szCs w:val="28"/>
-        </w:rPr>
-        <w:t>MICHAEL LACROIX-</w:t>
-      </w:r>
-      <w:proofErr w:type="gramStart"/>
-      <w:r>
-        <w:rPr>
-          <w:rFonts w:ascii="Times New Roman" w:hAnsi="Times New Roman" w:cs="Times New Roman"/>
-          <w:sz w:val="28"/>
-          <w:szCs w:val="28"/>
-        </w:rPr>
-        <w:t>ROY :</w:t>
-      </w:r>
-      <w:proofErr w:type="gramEnd"/>
-    </w:p>
-    <w:p>
-      <w:pPr>
-        <w:pStyle w:val="Paragraphedeliste"/>
-        <w:numPr>
-          <w:ilvl w:val="0"/>
-          <w:numId w:val="1"/>
-        </w:numPr>
-        <w:jc w:val="both"/>
-        <w:rPr>
-          <w:rFonts w:ascii="Times New Roman" w:hAnsi="Times New Roman" w:cs="Times New Roman"/>
-          <w:sz w:val="24"/>
-          <w:szCs w:val="24"/>
-          <w:lang w:val="fr-CA"/>
-        </w:rPr>
-      </w:pPr>
-      <w:r>
-        <w:rPr>
-          <w:rFonts w:ascii="Times New Roman" w:hAnsi="Times New Roman" w:cs="Times New Roman"/>
-          <w:sz w:val="24"/>
-          <w:szCs w:val="24"/>
-          <w:lang w:val="fr-CA"/>
-        </w:rPr>
-        <w:t xml:space="preserve">Implémenter la Classe </w:t>
-      </w:r>
-      <w:proofErr w:type="spellStart"/>
-      <w:r>
-        <w:rPr>
-          <w:rFonts w:ascii="Times New Roman" w:hAnsi="Times New Roman" w:cs="Times New Roman"/>
-          <w:sz w:val="24"/>
-          <w:szCs w:val="24"/>
-          <w:lang w:val="fr-CA"/>
-        </w:rPr>
-        <w:t>CCommande</w:t>
-      </w:r>
-      <w:proofErr w:type="spellEnd"/>
-      <w:r>
-        <w:rPr>
-          <w:rFonts w:ascii="Times New Roman" w:hAnsi="Times New Roman" w:cs="Times New Roman"/>
-          <w:sz w:val="24"/>
-          <w:szCs w:val="24"/>
-          <w:lang w:val="fr-CA"/>
-        </w:rPr>
-        <w:t xml:space="preserve">, </w:t>
-      </w:r>
-      <w:proofErr w:type="spellStart"/>
-      <w:r>
-        <w:rPr>
-          <w:rFonts w:ascii="Times New Roman" w:hAnsi="Times New Roman" w:cs="Times New Roman"/>
-          <w:sz w:val="24"/>
-          <w:szCs w:val="24"/>
-          <w:lang w:val="fr-CA"/>
-        </w:rPr>
-        <w:t>CCommandeContext</w:t>
-      </w:r>
-      <w:proofErr w:type="spellEnd"/>
-      <w:r>
-        <w:rPr>
-          <w:rFonts w:ascii="Times New Roman" w:hAnsi="Times New Roman" w:cs="Times New Roman"/>
-          <w:sz w:val="24"/>
-          <w:szCs w:val="24"/>
-          <w:lang w:val="fr-CA"/>
-        </w:rPr>
-        <w:t xml:space="preserve">, </w:t>
-      </w:r>
-      <w:proofErr w:type="spellStart"/>
-      <w:r>
-        <w:rPr>
-          <w:rFonts w:ascii="Times New Roman" w:hAnsi="Times New Roman" w:cs="Times New Roman"/>
-          <w:sz w:val="24"/>
-          <w:szCs w:val="24"/>
-          <w:lang w:val="fr-CA"/>
-        </w:rPr>
-        <w:t>CCommandeInitialiser</w:t>
-      </w:r>
-      <w:proofErr w:type="spellEnd"/>
+          <w:lang w:val="fr-FR"/>
+        </w:rPr>
+      </w:pPr>
+      <w:r>
+        <w:rPr>
+          <w:rFonts w:ascii="Times New Roman" w:hAnsi="Times New Roman" w:cs="Times New Roman"/>
+          <w:sz w:val="28"/>
+          <w:szCs w:val="28"/>
+          <w:lang w:val="fr-FR"/>
+        </w:rPr>
+        <w:t>MICHAEL LACROIX-ROY :</w:t>
+      </w:r>
+    </w:p>
+    <w:p>
+      <w:pPr>
+        <w:pStyle w:val="Paragraphedeliste"/>
+        <w:numPr>
+          <w:ilvl w:val="0"/>
+          <w:numId w:val="1"/>
+        </w:numPr>
+        <w:jc w:val="both"/>
+        <w:rPr>
+          <w:rFonts w:ascii="Times New Roman" w:hAnsi="Times New Roman" w:cs="Times New Roman"/>
+          <w:sz w:val="24"/>
+          <w:szCs w:val="24"/>
+          <w:lang w:val="fr-CA"/>
+        </w:rPr>
+      </w:pPr>
+      <w:r>
+        <w:rPr>
+          <w:rFonts w:ascii="Times New Roman" w:hAnsi="Times New Roman" w:cs="Times New Roman"/>
+          <w:sz w:val="24"/>
+          <w:szCs w:val="24"/>
+          <w:lang w:val="fr-CA"/>
+        </w:rPr>
+        <w:t>Implémenter la Classe CCommande</w:t>
+      </w:r>
+      <w:r>
+        <w:rPr>
+          <w:rFonts w:ascii="Times New Roman" w:hAnsi="Times New Roman" w:cs="Times New Roman"/>
+          <w:sz w:val="24"/>
+          <w:szCs w:val="24"/>
+          <w:lang w:val="fr-CA"/>
+        </w:rPr>
+        <w:t>, CCommandeContext, CCommandeInitialiser</w:t>
+      </w:r>
     </w:p>
     <w:p>
       <w:pPr>
@@ -293,34 +243,23 @@
           <w:sz w:val="28"/>
           <w:szCs w:val="28"/>
         </w:rPr>
-        <w:t xml:space="preserve">KEVIN </w:t>
-      </w:r>
-      <w:proofErr w:type="gramStart"/>
-      <w:r>
-        <w:rPr>
-          <w:rFonts w:ascii="Times New Roman" w:hAnsi="Times New Roman" w:cs="Times New Roman"/>
-          <w:sz w:val="28"/>
-          <w:szCs w:val="28"/>
-        </w:rPr>
-        <w:t>BEAUDOIN :</w:t>
-      </w:r>
-      <w:proofErr w:type="gramEnd"/>
-    </w:p>
-    <w:p>
-      <w:pPr>
-        <w:pStyle w:val="Paragraphedeliste"/>
-        <w:numPr>
-          <w:ilvl w:val="0"/>
-          <w:numId w:val="1"/>
-        </w:numPr>
-        <w:jc w:val="both"/>
-        <w:rPr>
-          <w:rFonts w:ascii="Times New Roman" w:hAnsi="Times New Roman" w:cs="Times New Roman"/>
-          <w:sz w:val="24"/>
-          <w:szCs w:val="24"/>
-        </w:rPr>
-      </w:pPr>
-      <w:proofErr w:type="spellStart"/>
+        <w:t>KEVIN BEAUDOIN :</w:t>
+      </w:r>
+    </w:p>
+    <w:p>
+      <w:pPr>
+        <w:pStyle w:val="Paragraphedeliste"/>
+        <w:numPr>
+          <w:ilvl w:val="0"/>
+          <w:numId w:val="1"/>
+        </w:numPr>
+        <w:jc w:val="both"/>
+        <w:rPr>
+          <w:rFonts w:ascii="Times New Roman" w:hAnsi="Times New Roman" w:cs="Times New Roman"/>
+          <w:sz w:val="24"/>
+          <w:szCs w:val="24"/>
+        </w:rPr>
+      </w:pPr>
       <w:r>
         <w:rPr>
           <w:rFonts w:ascii="Times New Roman" w:hAnsi="Times New Roman" w:cs="Times New Roman"/>
@@ -329,23 +268,21 @@
         </w:rPr>
         <w:t>xxxxxx</w:t>
       </w:r>
-      <w:proofErr w:type="spellEnd"/>
-    </w:p>
-    <w:p>
-      <w:pPr>
-        <w:pStyle w:val="Paragraphedeliste"/>
-        <w:numPr>
-          <w:ilvl w:val="0"/>
-          <w:numId w:val="1"/>
-        </w:numPr>
-        <w:jc w:val="both"/>
-        <w:rPr>
-          <w:rFonts w:ascii="Times New Roman" w:hAnsi="Times New Roman" w:cs="Times New Roman"/>
-          <w:sz w:val="24"/>
-          <w:szCs w:val="24"/>
-        </w:rPr>
-      </w:pPr>
-      <w:proofErr w:type="spellStart"/>
+    </w:p>
+    <w:p>
+      <w:pPr>
+        <w:pStyle w:val="Paragraphedeliste"/>
+        <w:numPr>
+          <w:ilvl w:val="0"/>
+          <w:numId w:val="1"/>
+        </w:numPr>
+        <w:jc w:val="both"/>
+        <w:rPr>
+          <w:rFonts w:ascii="Times New Roman" w:hAnsi="Times New Roman" w:cs="Times New Roman"/>
+          <w:sz w:val="24"/>
+          <w:szCs w:val="24"/>
+        </w:rPr>
+      </w:pPr>
       <w:r>
         <w:rPr>
           <w:rFonts w:ascii="Times New Roman" w:hAnsi="Times New Roman" w:cs="Times New Roman"/>
@@ -354,23 +291,21 @@
         </w:rPr>
         <w:t>xxxxxx</w:t>
       </w:r>
-      <w:proofErr w:type="spellEnd"/>
-    </w:p>
-    <w:p>
-      <w:pPr>
-        <w:pStyle w:val="Paragraphedeliste"/>
-        <w:numPr>
-          <w:ilvl w:val="0"/>
-          <w:numId w:val="1"/>
-        </w:numPr>
-        <w:jc w:val="both"/>
-        <w:rPr>
-          <w:rFonts w:ascii="Times New Roman" w:hAnsi="Times New Roman" w:cs="Times New Roman"/>
-          <w:sz w:val="24"/>
-          <w:szCs w:val="24"/>
-        </w:rPr>
-      </w:pPr>
-      <w:proofErr w:type="spellStart"/>
+    </w:p>
+    <w:p>
+      <w:pPr>
+        <w:pStyle w:val="Paragraphedeliste"/>
+        <w:numPr>
+          <w:ilvl w:val="0"/>
+          <w:numId w:val="1"/>
+        </w:numPr>
+        <w:jc w:val="both"/>
+        <w:rPr>
+          <w:rFonts w:ascii="Times New Roman" w:hAnsi="Times New Roman" w:cs="Times New Roman"/>
+          <w:sz w:val="24"/>
+          <w:szCs w:val="24"/>
+        </w:rPr>
+      </w:pPr>
       <w:r>
         <w:rPr>
           <w:rFonts w:ascii="Times New Roman" w:hAnsi="Times New Roman" w:cs="Times New Roman"/>
@@ -379,7 +314,6 @@
         </w:rPr>
         <w:t>xxxxxx</w:t>
       </w:r>
-      <w:proofErr w:type="spellEnd"/>
     </w:p>
     <w:p>
       <w:pPr>
@@ -414,493 +348,128 @@
         <w:pStyle w:val="Paragraphedeliste"/>
         <w:numPr>
           <w:ilvl w:val="0"/>
-          <w:numId w:val="1"/>
-        </w:numPr>
-        <w:jc w:val="both"/>
-        <w:rPr>
-          <w:rFonts w:ascii="Times New Roman" w:hAnsi="Times New Roman" w:cs="Times New Roman"/>
-          <w:sz w:val="24"/>
-          <w:szCs w:val="24"/>
-        </w:rPr>
-      </w:pPr>
-      <w:proofErr w:type="spellStart"/>
-      <w:r>
-        <w:rPr>
-          <w:rFonts w:ascii="Times New Roman" w:hAnsi="Times New Roman" w:cs="Times New Roman"/>
-          <w:sz w:val="24"/>
-          <w:szCs w:val="24"/>
-        </w:rPr>
-        <w:t>xxxxxx</w:t>
-      </w:r>
-      <w:proofErr w:type="spellEnd"/>
-    </w:p>
-    <w:p>
-      <w:pPr>
-        <w:pStyle w:val="Paragraphedeliste"/>
-        <w:numPr>
-          <w:ilvl w:val="0"/>
-          <w:numId w:val="1"/>
-        </w:numPr>
-        <w:jc w:val="both"/>
-        <w:rPr>
-          <w:rFonts w:ascii="Times New Roman" w:hAnsi="Times New Roman" w:cs="Times New Roman"/>
-          <w:sz w:val="24"/>
-          <w:szCs w:val="24"/>
-        </w:rPr>
-      </w:pPr>
-      <w:proofErr w:type="spellStart"/>
-      <w:r>
-        <w:rPr>
-          <w:rFonts w:ascii="Times New Roman" w:hAnsi="Times New Roman" w:cs="Times New Roman"/>
-          <w:sz w:val="24"/>
-          <w:szCs w:val="24"/>
-        </w:rPr>
-        <w:t>xxxxxx</w:t>
-      </w:r>
-      <w:proofErr w:type="spellEnd"/>
-    </w:p>
-    <w:p>
-      <w:pPr>
-        <w:pStyle w:val="Paragraphedeliste"/>
-        <w:numPr>
-          <w:ilvl w:val="0"/>
-          <w:numId w:val="1"/>
-        </w:numPr>
-        <w:jc w:val="both"/>
-        <w:rPr>
-          <w:rFonts w:ascii="Times New Roman" w:hAnsi="Times New Roman" w:cs="Times New Roman"/>
-          <w:sz w:val="24"/>
-          <w:szCs w:val="24"/>
-        </w:rPr>
-      </w:pPr>
-      <w:proofErr w:type="spellStart"/>
-      <w:r>
-        <w:rPr>
-          <w:rFonts w:ascii="Times New Roman" w:hAnsi="Times New Roman" w:cs="Times New Roman"/>
-          <w:sz w:val="24"/>
-          <w:szCs w:val="24"/>
-        </w:rPr>
-        <w:t>xxxxxx</w:t>
-      </w:r>
-      <w:proofErr w:type="spellEnd"/>
-    </w:p>
-    <w:p>
-      <w:pPr>
-        <w:jc w:val="both"/>
-        <w:rPr>
-          <w:rFonts w:ascii="Times New Roman" w:hAnsi="Times New Roman" w:cs="Times New Roman"/>
-          <w:sz w:val="28"/>
-          <w:szCs w:val="28"/>
-        </w:rPr>
-      </w:pPr>
-    </w:p>
-    <w:p>
-      <w:pPr>
-        <w:jc w:val="both"/>
-        <w:rPr>
-          <w:rFonts w:ascii="Times New Roman" w:hAnsi="Times New Roman" w:cs="Times New Roman"/>
-          <w:sz w:val="28"/>
-          <w:szCs w:val="28"/>
-        </w:rPr>
-      </w:pPr>
-      <w:r>
-        <w:rPr>
-          <w:rFonts w:ascii="Times New Roman" w:hAnsi="Times New Roman" w:cs="Times New Roman"/>
-          <w:sz w:val="28"/>
-          <w:szCs w:val="28"/>
-        </w:rPr>
-        <w:t>ALEXANDRE GRATTON :</w:t>
-      </w:r>
-    </w:p>
-    <w:p>
-      <w:pPr>
-        <w:pStyle w:val="Paragraphedeliste"/>
-        <w:numPr>
-          <w:ilvl w:val="0"/>
-          <w:numId w:val="1"/>
-        </w:numPr>
-        <w:jc w:val="both"/>
-        <w:rPr>
-          <w:rFonts w:ascii="Times New Roman" w:hAnsi="Times New Roman" w:cs="Times New Roman"/>
-          <w:sz w:val="24"/>
-          <w:szCs w:val="24"/>
-        </w:rPr>
-      </w:pPr>
-      <w:proofErr w:type="spellStart"/>
-      <w:r>
-        <w:rPr>
-          <w:rFonts w:ascii="Times New Roman" w:hAnsi="Times New Roman" w:cs="Times New Roman"/>
-          <w:sz w:val="24"/>
-          <w:szCs w:val="24"/>
-        </w:rPr>
-        <w:t>xxxxxx</w:t>
-      </w:r>
-      <w:proofErr w:type="spellEnd"/>
-    </w:p>
-    <w:p>
-      <w:pPr>
-        <w:pStyle w:val="Paragraphedeliste"/>
-        <w:numPr>
-          <w:ilvl w:val="0"/>
-          <w:numId w:val="1"/>
-        </w:numPr>
-        <w:jc w:val="both"/>
-        <w:rPr>
-          <w:rFonts w:ascii="Times New Roman" w:hAnsi="Times New Roman" w:cs="Times New Roman"/>
-          <w:sz w:val="24"/>
-          <w:szCs w:val="24"/>
-        </w:rPr>
-      </w:pPr>
-      <w:proofErr w:type="spellStart"/>
-      <w:r>
-        <w:rPr>
-          <w:rFonts w:ascii="Times New Roman" w:hAnsi="Times New Roman" w:cs="Times New Roman"/>
-          <w:sz w:val="24"/>
-          <w:szCs w:val="24"/>
-        </w:rPr>
-        <w:t>xxxxxx</w:t>
-      </w:r>
-      <w:proofErr w:type="spellEnd"/>
-    </w:p>
-    <w:p>
-      <w:pPr>
-        <w:pStyle w:val="Paragraphedeliste"/>
-        <w:numPr>
-          <w:ilvl w:val="0"/>
-          <w:numId w:val="1"/>
-        </w:numPr>
-        <w:jc w:val="both"/>
-        <w:rPr>
-          <w:rFonts w:ascii="Times New Roman" w:hAnsi="Times New Roman" w:cs="Times New Roman"/>
-          <w:sz w:val="24"/>
-          <w:szCs w:val="24"/>
-        </w:rPr>
-      </w:pPr>
-      <w:proofErr w:type="spellStart"/>
-      <w:r>
-        <w:rPr>
-          <w:rFonts w:ascii="Times New Roman" w:hAnsi="Times New Roman" w:cs="Times New Roman"/>
-          <w:sz w:val="24"/>
-          <w:szCs w:val="24"/>
-        </w:rPr>
-        <w:t>xxxxxx</w:t>
-      </w:r>
-      <w:proofErr w:type="spellEnd"/>
-    </w:p>
-    <w:p>
-      <w:pPr>
-        <w:jc w:val="both"/>
-        <w:rPr>
-          <w:rFonts w:ascii="Times New Roman" w:hAnsi="Times New Roman" w:cs="Times New Roman"/>
-          <w:sz w:val="28"/>
-          <w:szCs w:val="28"/>
-        </w:rPr>
-      </w:pPr>
-    </w:p>
-    <w:p>
-      <w:pPr>
-        <w:jc w:val="both"/>
-        <w:rPr>
-          <w:rFonts w:ascii="Times New Roman" w:hAnsi="Times New Roman" w:cs="Times New Roman"/>
-          <w:sz w:val="28"/>
-          <w:szCs w:val="28"/>
-        </w:rPr>
-      </w:pPr>
-      <w:r>
-        <w:rPr>
-          <w:rFonts w:ascii="Times New Roman" w:hAnsi="Times New Roman" w:cs="Times New Roman"/>
-          <w:sz w:val="28"/>
-          <w:szCs w:val="28"/>
-        </w:rPr>
-        <w:t>FRANCIS VERREAULT :</w:t>
-      </w:r>
-    </w:p>
-    <w:p>
-      <w:pPr>
-        <w:pStyle w:val="Paragraphedeliste"/>
-        <w:numPr>
-          <w:ilvl w:val="0"/>
-          <w:numId w:val="1"/>
-        </w:numPr>
-        <w:jc w:val="both"/>
-        <w:rPr>
-          <w:rFonts w:ascii="Times New Roman" w:hAnsi="Times New Roman" w:cs="Times New Roman"/>
-          <w:sz w:val="24"/>
-          <w:szCs w:val="24"/>
-        </w:rPr>
-      </w:pPr>
-      <w:proofErr w:type="spellStart"/>
-      <w:r>
-        <w:rPr>
-          <w:rFonts w:ascii="Times New Roman" w:hAnsi="Times New Roman" w:cs="Times New Roman"/>
-          <w:sz w:val="24"/>
-          <w:szCs w:val="24"/>
-        </w:rPr>
-        <w:t>xxxxxx</w:t>
-      </w:r>
-      <w:proofErr w:type="spellEnd"/>
-    </w:p>
-    <w:p>
-      <w:pPr>
-        <w:pStyle w:val="Paragraphedeliste"/>
-        <w:numPr>
-          <w:ilvl w:val="0"/>
-          <w:numId w:val="1"/>
-        </w:numPr>
-        <w:jc w:val="both"/>
-        <w:rPr>
-          <w:rFonts w:ascii="Times New Roman" w:hAnsi="Times New Roman" w:cs="Times New Roman"/>
-          <w:sz w:val="24"/>
-          <w:szCs w:val="24"/>
-        </w:rPr>
-      </w:pPr>
-      <w:proofErr w:type="spellStart"/>
-      <w:r>
-        <w:rPr>
-          <w:rFonts w:ascii="Times New Roman" w:hAnsi="Times New Roman" w:cs="Times New Roman"/>
-          <w:sz w:val="24"/>
-          <w:szCs w:val="24"/>
-        </w:rPr>
-        <w:lastRenderedPageBreak/>
-        <w:t>xxxxxx</w:t>
-      </w:r>
-      <w:proofErr w:type="spellEnd"/>
-    </w:p>
-    <w:p>
-      <w:pPr>
-        <w:pStyle w:val="Paragraphedeliste"/>
-        <w:numPr>
-          <w:ilvl w:val="0"/>
-          <w:numId w:val="1"/>
-        </w:numPr>
-        <w:jc w:val="both"/>
-        <w:rPr>
-          <w:rFonts w:ascii="Times New Roman" w:hAnsi="Times New Roman" w:cs="Times New Roman"/>
-          <w:sz w:val="24"/>
-          <w:szCs w:val="24"/>
-        </w:rPr>
-      </w:pPr>
-      <w:proofErr w:type="spellStart"/>
-      <w:r>
-        <w:rPr>
-          <w:rFonts w:ascii="Times New Roman" w:hAnsi="Times New Roman" w:cs="Times New Roman"/>
-          <w:sz w:val="24"/>
-          <w:szCs w:val="24"/>
-        </w:rPr>
-        <w:t>xxxxxx</w:t>
-      </w:r>
-      <w:proofErr w:type="spellEnd"/>
-    </w:p>
-    <w:p>
-      <w:pPr>
-        <w:jc w:val="both"/>
-        <w:rPr>
-          <w:rFonts w:ascii="Times New Roman" w:hAnsi="Times New Roman" w:cs="Times New Roman"/>
-          <w:sz w:val="28"/>
-          <w:szCs w:val="28"/>
-        </w:rPr>
-      </w:pPr>
-    </w:p>
-    <w:p>
-      <w:pPr>
-        <w:jc w:val="both"/>
-        <w:rPr>
-          <w:rFonts w:ascii="Times New Roman" w:hAnsi="Times New Roman" w:cs="Times New Roman"/>
-          <w:sz w:val="28"/>
-          <w:szCs w:val="28"/>
-        </w:rPr>
-      </w:pPr>
-      <w:r>
-        <w:rPr>
-          <w:rFonts w:ascii="Times New Roman" w:hAnsi="Times New Roman" w:cs="Times New Roman"/>
-          <w:sz w:val="28"/>
-          <w:szCs w:val="28"/>
-        </w:rPr>
-        <w:t>DAVE OTIS :</w:t>
-      </w:r>
-    </w:p>
-    <w:p>
-      <w:pPr>
-        <w:pStyle w:val="Paragraphedeliste"/>
-        <w:numPr>
-          <w:ilvl w:val="0"/>
-          <w:numId w:val="1"/>
-        </w:numPr>
-        <w:jc w:val="both"/>
-        <w:rPr>
-          <w:rFonts w:ascii="Times New Roman" w:hAnsi="Times New Roman" w:cs="Times New Roman"/>
-          <w:sz w:val="24"/>
-          <w:szCs w:val="24"/>
-        </w:rPr>
-      </w:pPr>
-      <w:proofErr w:type="spellStart"/>
-      <w:r>
-        <w:rPr>
-          <w:rFonts w:ascii="Times New Roman" w:hAnsi="Times New Roman" w:cs="Times New Roman"/>
-          <w:sz w:val="24"/>
-          <w:szCs w:val="24"/>
-        </w:rPr>
-        <w:t>Création</w:t>
-      </w:r>
-      <w:proofErr w:type="spellEnd"/>
-      <w:r>
-        <w:rPr>
-          <w:rFonts w:ascii="Times New Roman" w:hAnsi="Times New Roman" w:cs="Times New Roman"/>
-          <w:sz w:val="24"/>
-          <w:szCs w:val="24"/>
-        </w:rPr>
-        <w:t xml:space="preserve"> des restaurants</w:t>
-      </w:r>
-    </w:p>
-    <w:p>
-      <w:pPr>
-        <w:pStyle w:val="Paragraphedeliste"/>
-        <w:numPr>
-          <w:ilvl w:val="0"/>
-          <w:numId w:val="1"/>
-        </w:numPr>
-        <w:jc w:val="both"/>
-        <w:rPr>
-          <w:rFonts w:ascii="Times New Roman" w:hAnsi="Times New Roman" w:cs="Times New Roman"/>
-          <w:sz w:val="24"/>
-          <w:szCs w:val="24"/>
-        </w:rPr>
-      </w:pPr>
-      <w:proofErr w:type="spellStart"/>
-      <w:r>
-        <w:rPr>
-          <w:rFonts w:ascii="Times New Roman" w:hAnsi="Times New Roman" w:cs="Times New Roman"/>
-          <w:sz w:val="24"/>
-          <w:szCs w:val="24"/>
-        </w:rPr>
-        <w:t>Création</w:t>
-      </w:r>
-      <w:proofErr w:type="spellEnd"/>
-      <w:r>
-        <w:rPr>
-          <w:rFonts w:ascii="Times New Roman" w:hAnsi="Times New Roman" w:cs="Times New Roman"/>
-          <w:sz w:val="24"/>
-          <w:szCs w:val="24"/>
-        </w:rPr>
-        <w:t xml:space="preserve"> des </w:t>
-      </w:r>
-      <w:proofErr w:type="spellStart"/>
-      <w:r>
-        <w:rPr>
-          <w:rFonts w:ascii="Times New Roman" w:hAnsi="Times New Roman" w:cs="Times New Roman"/>
-          <w:sz w:val="24"/>
-          <w:szCs w:val="24"/>
-        </w:rPr>
-        <w:t>contrôleurs</w:t>
-      </w:r>
-      <w:proofErr w:type="spellEnd"/>
-    </w:p>
-    <w:p>
-      <w:pPr>
-        <w:pStyle w:val="Paragraphedeliste"/>
-        <w:numPr>
-          <w:ilvl w:val="0"/>
-          <w:numId w:val="1"/>
-        </w:numPr>
-        <w:jc w:val="both"/>
-        <w:rPr>
-          <w:rFonts w:ascii="Times New Roman" w:hAnsi="Times New Roman" w:cs="Times New Roman"/>
-          <w:sz w:val="24"/>
-          <w:szCs w:val="24"/>
-        </w:rPr>
-      </w:pPr>
-      <w:proofErr w:type="spellStart"/>
-      <w:r>
-        <w:rPr>
-          <w:rFonts w:ascii="Times New Roman" w:hAnsi="Times New Roman" w:cs="Times New Roman"/>
-          <w:sz w:val="24"/>
-          <w:szCs w:val="24"/>
-        </w:rPr>
-        <w:t>Création</w:t>
-      </w:r>
-      <w:proofErr w:type="spellEnd"/>
-      <w:r>
-        <w:rPr>
-          <w:rFonts w:ascii="Times New Roman" w:hAnsi="Times New Roman" w:cs="Times New Roman"/>
-          <w:sz w:val="24"/>
-          <w:szCs w:val="24"/>
-        </w:rPr>
-        <w:t xml:space="preserve"> des </w:t>
-      </w:r>
-      <w:proofErr w:type="spellStart"/>
-      <w:r>
-        <w:rPr>
-          <w:rFonts w:ascii="Times New Roman" w:hAnsi="Times New Roman" w:cs="Times New Roman"/>
-          <w:sz w:val="24"/>
-          <w:szCs w:val="24"/>
-        </w:rPr>
-        <w:t>vues</w:t>
-      </w:r>
-      <w:proofErr w:type="spellEnd"/>
-      <w:r>
-        <w:rPr>
-          <w:rFonts w:ascii="Times New Roman" w:hAnsi="Times New Roman" w:cs="Times New Roman"/>
-          <w:sz w:val="24"/>
-          <w:szCs w:val="24"/>
-        </w:rPr>
-        <w:t xml:space="preserve"> </w:t>
+          <w:numId w:val="2"/>
+        </w:numPr>
+        <w:jc w:val="both"/>
+        <w:rPr>
+          <w:rFonts w:ascii="Times New Roman" w:hAnsi="Times New Roman" w:cs="Times New Roman"/>
+          <w:sz w:val="24"/>
+          <w:szCs w:val="24"/>
+          <w:lang w:val="fr-FR"/>
+        </w:rPr>
+      </w:pPr>
+      <w:r>
+        <w:rPr>
+          <w:rFonts w:ascii="Times New Roman" w:hAnsi="Times New Roman" w:cs="Times New Roman"/>
+          <w:sz w:val="24"/>
+          <w:szCs w:val="24"/>
+          <w:lang w:val="fr-FR"/>
+        </w:rPr>
+        <w:t>Création des classes CMenu, CMenuContext, CMenuInitialiser dans le modèle</w:t>
+      </w:r>
+    </w:p>
+    <w:p>
+      <w:pPr>
+        <w:pStyle w:val="Paragraphedeliste"/>
+        <w:numPr>
+          <w:ilvl w:val="0"/>
+          <w:numId w:val="2"/>
+        </w:numPr>
+        <w:jc w:val="both"/>
+        <w:rPr>
+          <w:rFonts w:ascii="Times New Roman" w:hAnsi="Times New Roman" w:cs="Times New Roman"/>
+          <w:sz w:val="24"/>
+          <w:szCs w:val="24"/>
+          <w:lang w:val="fr-FR"/>
+        </w:rPr>
+      </w:pPr>
+      <w:r>
+        <w:rPr>
+          <w:rFonts w:ascii="Times New Roman" w:hAnsi="Times New Roman" w:cs="Times New Roman"/>
+          <w:sz w:val="24"/>
+          <w:szCs w:val="24"/>
+          <w:lang w:val="fr-FR"/>
+        </w:rPr>
+        <w:t>Création de la classe CMenuController comme contrôleur</w:t>
+      </w:r>
+    </w:p>
+    <w:p>
+      <w:pPr>
+        <w:pStyle w:val="Paragraphedeliste"/>
+        <w:numPr>
+          <w:ilvl w:val="0"/>
+          <w:numId w:val="2"/>
+        </w:numPr>
+        <w:jc w:val="both"/>
+        <w:rPr>
+          <w:rFonts w:ascii="Times New Roman" w:hAnsi="Times New Roman" w:cs="Times New Roman"/>
+          <w:sz w:val="24"/>
+          <w:szCs w:val="24"/>
+          <w:lang w:val="fr-FR"/>
+        </w:rPr>
+      </w:pPr>
+      <w:r>
+        <w:rPr>
+          <w:rFonts w:ascii="Times New Roman" w:hAnsi="Times New Roman" w:cs="Times New Roman"/>
+          <w:sz w:val="24"/>
+          <w:szCs w:val="24"/>
+          <w:lang w:val="fr-FR"/>
+        </w:rPr>
+        <w:t>Création des vues pour le menu (autogénérées)</w:t>
+      </w:r>
+      <w:r>
+        <w:rPr>
+          <w:rFonts w:ascii="Times New Roman" w:hAnsi="Times New Roman" w:cs="Times New Roman"/>
+          <w:sz w:val="24"/>
+          <w:szCs w:val="24"/>
+          <w:lang w:val="fr-FR"/>
+        </w:rPr>
+        <w:t xml:space="preserve"> (pas final</w:t>
       </w:r>
       <w:bookmarkStart w:id="0" w:name="_GoBack"/>
       <w:bookmarkEnd w:id="0"/>
-    </w:p>
-    <w:p>
-      <w:pPr>
-        <w:jc w:val="both"/>
-        <w:rPr>
-          <w:rFonts w:ascii="Times New Roman" w:hAnsi="Times New Roman" w:cs="Times New Roman"/>
-          <w:sz w:val="28"/>
-          <w:szCs w:val="28"/>
-        </w:rPr>
-      </w:pPr>
-    </w:p>
-    <w:p>
-      <w:pPr>
-        <w:jc w:val="both"/>
-        <w:rPr>
-          <w:rFonts w:ascii="Times New Roman" w:hAnsi="Times New Roman" w:cs="Times New Roman"/>
-          <w:sz w:val="28"/>
-          <w:szCs w:val="28"/>
-        </w:rPr>
-      </w:pPr>
-      <w:r>
-        <w:rPr>
-          <w:rFonts w:ascii="Times New Roman" w:hAnsi="Times New Roman" w:cs="Times New Roman"/>
-          <w:sz w:val="28"/>
-          <w:szCs w:val="28"/>
-        </w:rPr>
-        <w:t xml:space="preserve">ANTOINE </w:t>
-      </w:r>
-      <w:proofErr w:type="gramStart"/>
-      <w:r>
-        <w:rPr>
-          <w:rFonts w:ascii="Times New Roman" w:hAnsi="Times New Roman" w:cs="Times New Roman"/>
-          <w:sz w:val="28"/>
-          <w:szCs w:val="28"/>
-        </w:rPr>
-        <w:t>MONZEROL :</w:t>
-      </w:r>
-      <w:proofErr w:type="gramEnd"/>
-    </w:p>
-    <w:p>
-      <w:pPr>
-        <w:pStyle w:val="Paragraphedeliste"/>
-        <w:numPr>
-          <w:ilvl w:val="0"/>
-          <w:numId w:val="1"/>
-        </w:numPr>
-        <w:jc w:val="both"/>
-        <w:rPr>
-          <w:rFonts w:ascii="Times New Roman" w:hAnsi="Times New Roman" w:cs="Times New Roman"/>
-          <w:sz w:val="24"/>
-          <w:szCs w:val="24"/>
-        </w:rPr>
-      </w:pPr>
-      <w:proofErr w:type="spellStart"/>
+      <w:r>
+        <w:rPr>
+          <w:rFonts w:ascii="Times New Roman" w:hAnsi="Times New Roman" w:cs="Times New Roman"/>
+          <w:sz w:val="24"/>
+          <w:szCs w:val="24"/>
+          <w:lang w:val="fr-FR"/>
+        </w:rPr>
+        <w:t>)</w:t>
+      </w:r>
+    </w:p>
+    <w:p>
+      <w:pPr>
+        <w:jc w:val="both"/>
+        <w:rPr>
+          <w:rFonts w:ascii="Times New Roman" w:hAnsi="Times New Roman" w:cs="Times New Roman"/>
+          <w:sz w:val="28"/>
+          <w:szCs w:val="28"/>
+        </w:rPr>
+      </w:pPr>
+      <w:r>
+        <w:rPr>
+          <w:rFonts w:ascii="Times New Roman" w:hAnsi="Times New Roman" w:cs="Times New Roman"/>
+          <w:sz w:val="28"/>
+          <w:szCs w:val="28"/>
+        </w:rPr>
+        <w:t>ALEXANDRE GRATTON :</w:t>
+      </w:r>
+    </w:p>
+    <w:p>
+      <w:pPr>
+        <w:pStyle w:val="Paragraphedeliste"/>
+        <w:numPr>
+          <w:ilvl w:val="0"/>
+          <w:numId w:val="1"/>
+        </w:numPr>
+        <w:jc w:val="both"/>
+        <w:rPr>
+          <w:rFonts w:ascii="Times New Roman" w:hAnsi="Times New Roman" w:cs="Times New Roman"/>
+          <w:sz w:val="24"/>
+          <w:szCs w:val="24"/>
+        </w:rPr>
+      </w:pPr>
       <w:r>
         <w:rPr>
           <w:rFonts w:ascii="Times New Roman" w:hAnsi="Times New Roman" w:cs="Times New Roman"/>
@@ -909,23 +478,21 @@
         </w:rPr>
         <w:t>xxxxxx</w:t>
       </w:r>
-      <w:proofErr w:type="spellEnd"/>
-    </w:p>
-    <w:p>
-      <w:pPr>
-        <w:pStyle w:val="Paragraphedeliste"/>
-        <w:numPr>
-          <w:ilvl w:val="0"/>
-          <w:numId w:val="1"/>
-        </w:numPr>
-        <w:jc w:val="both"/>
-        <w:rPr>
-          <w:rFonts w:ascii="Times New Roman" w:hAnsi="Times New Roman" w:cs="Times New Roman"/>
-          <w:sz w:val="24"/>
-          <w:szCs w:val="24"/>
-        </w:rPr>
-      </w:pPr>
-      <w:proofErr w:type="spellStart"/>
+    </w:p>
+    <w:p>
+      <w:pPr>
+        <w:pStyle w:val="Paragraphedeliste"/>
+        <w:numPr>
+          <w:ilvl w:val="0"/>
+          <w:numId w:val="1"/>
+        </w:numPr>
+        <w:jc w:val="both"/>
+        <w:rPr>
+          <w:rFonts w:ascii="Times New Roman" w:hAnsi="Times New Roman" w:cs="Times New Roman"/>
+          <w:sz w:val="24"/>
+          <w:szCs w:val="24"/>
+        </w:rPr>
+      </w:pPr>
       <w:r>
         <w:rPr>
           <w:rFonts w:ascii="Times New Roman" w:hAnsi="Times New Roman" w:cs="Times New Roman"/>
@@ -934,23 +501,21 @@
         </w:rPr>
         <w:t>xxxxxx</w:t>
       </w:r>
-      <w:proofErr w:type="spellEnd"/>
-    </w:p>
-    <w:p>
-      <w:pPr>
-        <w:pStyle w:val="Paragraphedeliste"/>
-        <w:numPr>
-          <w:ilvl w:val="0"/>
-          <w:numId w:val="1"/>
-        </w:numPr>
-        <w:jc w:val="both"/>
-        <w:rPr>
-          <w:rFonts w:ascii="Times New Roman" w:hAnsi="Times New Roman" w:cs="Times New Roman"/>
-          <w:sz w:val="24"/>
-          <w:szCs w:val="24"/>
-        </w:rPr>
-      </w:pPr>
-      <w:proofErr w:type="spellStart"/>
+    </w:p>
+    <w:p>
+      <w:pPr>
+        <w:pStyle w:val="Paragraphedeliste"/>
+        <w:numPr>
+          <w:ilvl w:val="0"/>
+          <w:numId w:val="1"/>
+        </w:numPr>
+        <w:jc w:val="both"/>
+        <w:rPr>
+          <w:rFonts w:ascii="Times New Roman" w:hAnsi="Times New Roman" w:cs="Times New Roman"/>
+          <w:sz w:val="24"/>
+          <w:szCs w:val="24"/>
+        </w:rPr>
+      </w:pPr>
       <w:r>
         <w:rPr>
           <w:rFonts w:ascii="Times New Roman" w:hAnsi="Times New Roman" w:cs="Times New Roman"/>
@@ -959,61 +524,49 @@
         </w:rPr>
         <w:t>xxxxxx</w:t>
       </w:r>
-      <w:proofErr w:type="spellEnd"/>
-    </w:p>
-    <w:p>
-      <w:pPr>
-        <w:jc w:val="both"/>
-        <w:rPr>
-          <w:rFonts w:ascii="Times New Roman" w:hAnsi="Times New Roman" w:cs="Times New Roman"/>
-          <w:sz w:val="28"/>
-          <w:szCs w:val="28"/>
-        </w:rPr>
-      </w:pPr>
-    </w:p>
-    <w:p>
-      <w:pPr>
-        <w:jc w:val="both"/>
-        <w:rPr>
-          <w:rFonts w:ascii="Times New Roman" w:hAnsi="Times New Roman" w:cs="Times New Roman"/>
-          <w:sz w:val="28"/>
-          <w:szCs w:val="28"/>
-        </w:rPr>
-      </w:pPr>
-      <w:r>
-        <w:rPr>
-          <w:rFonts w:ascii="Times New Roman" w:hAnsi="Times New Roman" w:cs="Times New Roman"/>
-          <w:sz w:val="28"/>
-          <w:szCs w:val="28"/>
-        </w:rPr>
-        <w:t xml:space="preserve">FRANCIS </w:t>
-      </w:r>
-      <w:proofErr w:type="gramStart"/>
-      <w:r>
-        <w:rPr>
-          <w:rFonts w:ascii="Times New Roman" w:hAnsi="Times New Roman" w:cs="Times New Roman"/>
-          <w:sz w:val="28"/>
-          <w:szCs w:val="28"/>
-        </w:rPr>
-        <w:t>MARSOLAIS :</w:t>
-      </w:r>
-      <w:proofErr w:type="gramEnd"/>
-    </w:p>
-    <w:p>
-      <w:pPr>
-        <w:pStyle w:val="Paragraphedeliste"/>
-        <w:numPr>
-          <w:ilvl w:val="0"/>
-          <w:numId w:val="1"/>
-        </w:numPr>
-        <w:jc w:val="both"/>
-        <w:rPr>
-          <w:rFonts w:ascii="Times New Roman" w:hAnsi="Times New Roman" w:cs="Times New Roman"/>
-          <w:sz w:val="24"/>
-          <w:szCs w:val="24"/>
-        </w:rPr>
-      </w:pPr>
-      <w:proofErr w:type="spellStart"/>
+    </w:p>
+    <w:p>
+      <w:pPr>
+        <w:jc w:val="both"/>
+        <w:rPr>
+          <w:rFonts w:ascii="Times New Roman" w:hAnsi="Times New Roman" w:cs="Times New Roman"/>
+          <w:sz w:val="28"/>
+          <w:szCs w:val="28"/>
+        </w:rPr>
+      </w:pPr>
+    </w:p>
+    <w:p>
+      <w:pPr>
+        <w:jc w:val="both"/>
+        <w:rPr>
+          <w:rFonts w:ascii="Times New Roman" w:hAnsi="Times New Roman" w:cs="Times New Roman"/>
+          <w:sz w:val="28"/>
+          <w:szCs w:val="28"/>
+        </w:rPr>
+      </w:pPr>
+      <w:r>
+        <w:rPr>
+          <w:rFonts w:ascii="Times New Roman" w:hAnsi="Times New Roman" w:cs="Times New Roman"/>
+          <w:sz w:val="28"/>
+          <w:szCs w:val="28"/>
+        </w:rPr>
+        <w:t>FRANCIS VERREAULT :</w:t>
+      </w:r>
+    </w:p>
+    <w:p>
+      <w:pPr>
+        <w:pStyle w:val="Paragraphedeliste"/>
+        <w:numPr>
+          <w:ilvl w:val="0"/>
+          <w:numId w:val="1"/>
+        </w:numPr>
+        <w:jc w:val="both"/>
+        <w:rPr>
+          <w:rFonts w:ascii="Times New Roman" w:hAnsi="Times New Roman" w:cs="Times New Roman"/>
+          <w:sz w:val="24"/>
+          <w:szCs w:val="24"/>
+        </w:rPr>
+      </w:pPr>
       <w:r>
         <w:rPr>
           <w:rFonts w:ascii="Times New Roman" w:hAnsi="Times New Roman" w:cs="Times New Roman"/>
@@ -1022,23 +575,21 @@
         </w:rPr>
         <w:t>xxxxxx</w:t>
       </w:r>
-      <w:proofErr w:type="spellEnd"/>
-    </w:p>
-    <w:p>
-      <w:pPr>
-        <w:pStyle w:val="Paragraphedeliste"/>
-        <w:numPr>
-          <w:ilvl w:val="0"/>
-          <w:numId w:val="1"/>
-        </w:numPr>
-        <w:jc w:val="both"/>
-        <w:rPr>
-          <w:rFonts w:ascii="Times New Roman" w:hAnsi="Times New Roman" w:cs="Times New Roman"/>
-          <w:sz w:val="24"/>
-          <w:szCs w:val="24"/>
-        </w:rPr>
-      </w:pPr>
-      <w:proofErr w:type="spellStart"/>
+    </w:p>
+    <w:p>
+      <w:pPr>
+        <w:pStyle w:val="Paragraphedeliste"/>
+        <w:numPr>
+          <w:ilvl w:val="0"/>
+          <w:numId w:val="1"/>
+        </w:numPr>
+        <w:jc w:val="both"/>
+        <w:rPr>
+          <w:rFonts w:ascii="Times New Roman" w:hAnsi="Times New Roman" w:cs="Times New Roman"/>
+          <w:sz w:val="24"/>
+          <w:szCs w:val="24"/>
+        </w:rPr>
+      </w:pPr>
       <w:r>
         <w:rPr>
           <w:rFonts w:ascii="Times New Roman" w:hAnsi="Times New Roman" w:cs="Times New Roman"/>
@@ -1047,23 +598,21 @@
         </w:rPr>
         <w:t>xxxxxx</w:t>
       </w:r>
-      <w:proofErr w:type="spellEnd"/>
-    </w:p>
-    <w:p>
-      <w:pPr>
-        <w:pStyle w:val="Paragraphedeliste"/>
-        <w:numPr>
-          <w:ilvl w:val="0"/>
-          <w:numId w:val="1"/>
-        </w:numPr>
-        <w:jc w:val="both"/>
-        <w:rPr>
-          <w:rFonts w:ascii="Times New Roman" w:hAnsi="Times New Roman" w:cs="Times New Roman"/>
-          <w:sz w:val="24"/>
-          <w:szCs w:val="24"/>
-        </w:rPr>
-      </w:pPr>
-      <w:proofErr w:type="spellStart"/>
+    </w:p>
+    <w:p>
+      <w:pPr>
+        <w:pStyle w:val="Paragraphedeliste"/>
+        <w:numPr>
+          <w:ilvl w:val="0"/>
+          <w:numId w:val="1"/>
+        </w:numPr>
+        <w:jc w:val="both"/>
+        <w:rPr>
+          <w:rFonts w:ascii="Times New Roman" w:hAnsi="Times New Roman" w:cs="Times New Roman"/>
+          <w:sz w:val="24"/>
+          <w:szCs w:val="24"/>
+        </w:rPr>
+      </w:pPr>
       <w:r>
         <w:rPr>
           <w:rFonts w:ascii="Times New Roman" w:hAnsi="Times New Roman" w:cs="Times New Roman"/>
@@ -1072,7 +621,305 @@
         </w:rPr>
         <w:t>xxxxxx</w:t>
       </w:r>
-      <w:proofErr w:type="spellEnd"/>
+    </w:p>
+    <w:p>
+      <w:pPr>
+        <w:jc w:val="both"/>
+        <w:rPr>
+          <w:rFonts w:ascii="Times New Roman" w:hAnsi="Times New Roman" w:cs="Times New Roman"/>
+          <w:sz w:val="28"/>
+          <w:szCs w:val="28"/>
+        </w:rPr>
+      </w:pPr>
+    </w:p>
+    <w:p>
+      <w:pPr>
+        <w:jc w:val="both"/>
+        <w:rPr>
+          <w:rFonts w:ascii="Times New Roman" w:hAnsi="Times New Roman" w:cs="Times New Roman"/>
+          <w:sz w:val="28"/>
+          <w:szCs w:val="28"/>
+        </w:rPr>
+      </w:pPr>
+      <w:r>
+        <w:rPr>
+          <w:rFonts w:ascii="Times New Roman" w:hAnsi="Times New Roman" w:cs="Times New Roman"/>
+          <w:sz w:val="28"/>
+          <w:szCs w:val="28"/>
+        </w:rPr>
+        <w:t>DAVE OTIS :</w:t>
+      </w:r>
+    </w:p>
+    <w:p>
+      <w:pPr>
+        <w:pStyle w:val="Paragraphedeliste"/>
+        <w:numPr>
+          <w:ilvl w:val="0"/>
+          <w:numId w:val="1"/>
+        </w:numPr>
+        <w:jc w:val="both"/>
+        <w:rPr>
+          <w:rFonts w:ascii="Times New Roman" w:hAnsi="Times New Roman" w:cs="Times New Roman"/>
+          <w:sz w:val="24"/>
+          <w:szCs w:val="24"/>
+        </w:rPr>
+      </w:pPr>
+      <w:r>
+        <w:rPr>
+          <w:rFonts w:ascii="Times New Roman" w:hAnsi="Times New Roman" w:cs="Times New Roman"/>
+          <w:sz w:val="24"/>
+          <w:szCs w:val="24"/>
+        </w:rPr>
+        <w:t>Création des restaurants</w:t>
+      </w:r>
+    </w:p>
+    <w:p>
+      <w:pPr>
+        <w:pStyle w:val="Paragraphedeliste"/>
+        <w:numPr>
+          <w:ilvl w:val="0"/>
+          <w:numId w:val="1"/>
+        </w:numPr>
+        <w:jc w:val="both"/>
+        <w:rPr>
+          <w:rFonts w:ascii="Times New Roman" w:hAnsi="Times New Roman" w:cs="Times New Roman"/>
+          <w:sz w:val="24"/>
+          <w:szCs w:val="24"/>
+        </w:rPr>
+      </w:pPr>
+      <w:r>
+        <w:rPr>
+          <w:rFonts w:ascii="Times New Roman" w:hAnsi="Times New Roman" w:cs="Times New Roman"/>
+          <w:sz w:val="24"/>
+          <w:szCs w:val="24"/>
+        </w:rPr>
+        <w:t>Création des contrôleurs</w:t>
+      </w:r>
+    </w:p>
+    <w:p>
+      <w:pPr>
+        <w:pStyle w:val="Paragraphedeliste"/>
+        <w:numPr>
+          <w:ilvl w:val="0"/>
+          <w:numId w:val="1"/>
+        </w:numPr>
+        <w:jc w:val="both"/>
+        <w:rPr>
+          <w:rFonts w:ascii="Times New Roman" w:hAnsi="Times New Roman" w:cs="Times New Roman"/>
+          <w:sz w:val="24"/>
+          <w:szCs w:val="24"/>
+        </w:rPr>
+      </w:pPr>
+      <w:r>
+        <w:rPr>
+          <w:rFonts w:ascii="Times New Roman" w:hAnsi="Times New Roman" w:cs="Times New Roman"/>
+          <w:sz w:val="24"/>
+          <w:szCs w:val="24"/>
+        </w:rPr>
+        <w:t>Création des vues</w:t>
+      </w:r>
+      <w:r>
+        <w:rPr>
+          <w:rFonts w:ascii="Times New Roman" w:hAnsi="Times New Roman" w:cs="Times New Roman"/>
+          <w:sz w:val="24"/>
+          <w:szCs w:val="24"/>
+        </w:rPr>
+        <w:t xml:space="preserve"> </w:t>
+      </w:r>
+    </w:p>
+    <w:p>
+      <w:pPr>
+        <w:jc w:val="both"/>
+        <w:rPr>
+          <w:rFonts w:ascii="Times New Roman" w:hAnsi="Times New Roman" w:cs="Times New Roman"/>
+          <w:sz w:val="28"/>
+          <w:szCs w:val="28"/>
+        </w:rPr>
+      </w:pPr>
+    </w:p>
+    <w:p>
+      <w:pPr>
+        <w:jc w:val="both"/>
+        <w:rPr>
+          <w:rFonts w:ascii="Times New Roman" w:hAnsi="Times New Roman" w:cs="Times New Roman"/>
+          <w:sz w:val="28"/>
+          <w:szCs w:val="28"/>
+        </w:rPr>
+      </w:pPr>
+      <w:r>
+        <w:rPr>
+          <w:rFonts w:ascii="Times New Roman" w:hAnsi="Times New Roman" w:cs="Times New Roman"/>
+          <w:sz w:val="28"/>
+          <w:szCs w:val="28"/>
+        </w:rPr>
+        <w:t>ANTOINE MONZEROL :</w:t>
+      </w:r>
+    </w:p>
+    <w:p>
+      <w:pPr>
+        <w:pStyle w:val="Paragraphedeliste"/>
+        <w:numPr>
+          <w:ilvl w:val="0"/>
+          <w:numId w:val="1"/>
+        </w:numPr>
+        <w:jc w:val="both"/>
+        <w:rPr>
+          <w:rFonts w:ascii="Times New Roman" w:hAnsi="Times New Roman" w:cs="Times New Roman"/>
+          <w:sz w:val="24"/>
+          <w:szCs w:val="24"/>
+        </w:rPr>
+      </w:pPr>
+      <w:r>
+        <w:rPr>
+          <w:rFonts w:ascii="Times New Roman" w:hAnsi="Times New Roman" w:cs="Times New Roman"/>
+          <w:sz w:val="24"/>
+          <w:szCs w:val="24"/>
+        </w:rPr>
+        <w:t>xxxxxx</w:t>
+      </w:r>
+    </w:p>
+    <w:p>
+      <w:pPr>
+        <w:pStyle w:val="Paragraphedeliste"/>
+        <w:numPr>
+          <w:ilvl w:val="0"/>
+          <w:numId w:val="1"/>
+        </w:numPr>
+        <w:jc w:val="both"/>
+        <w:rPr>
+          <w:rFonts w:ascii="Times New Roman" w:hAnsi="Times New Roman" w:cs="Times New Roman"/>
+          <w:sz w:val="24"/>
+          <w:szCs w:val="24"/>
+        </w:rPr>
+      </w:pPr>
+      <w:r>
+        <w:rPr>
+          <w:rFonts w:ascii="Times New Roman" w:hAnsi="Times New Roman" w:cs="Times New Roman"/>
+          <w:sz w:val="24"/>
+          <w:szCs w:val="24"/>
+        </w:rPr>
+        <w:t>xxxxxx</w:t>
+      </w:r>
+    </w:p>
+    <w:p>
+      <w:pPr>
+        <w:pStyle w:val="Paragraphedeliste"/>
+        <w:numPr>
+          <w:ilvl w:val="0"/>
+          <w:numId w:val="1"/>
+        </w:numPr>
+        <w:jc w:val="both"/>
+        <w:rPr>
+          <w:rFonts w:ascii="Times New Roman" w:hAnsi="Times New Roman" w:cs="Times New Roman"/>
+          <w:sz w:val="24"/>
+          <w:szCs w:val="24"/>
+        </w:rPr>
+      </w:pPr>
+      <w:r>
+        <w:rPr>
+          <w:rFonts w:ascii="Times New Roman" w:hAnsi="Times New Roman" w:cs="Times New Roman"/>
+          <w:sz w:val="24"/>
+          <w:szCs w:val="24"/>
+        </w:rPr>
+        <w:t>xxxxxx</w:t>
+      </w:r>
+    </w:p>
+    <w:p>
+      <w:pPr>
+        <w:jc w:val="both"/>
+        <w:rPr>
+          <w:rFonts w:ascii="Times New Roman" w:hAnsi="Times New Roman" w:cs="Times New Roman"/>
+          <w:sz w:val="28"/>
+          <w:szCs w:val="28"/>
+        </w:rPr>
+      </w:pPr>
+    </w:p>
+    <w:p>
+      <w:pPr>
+        <w:jc w:val="both"/>
+        <w:rPr>
+          <w:rFonts w:ascii="Times New Roman" w:hAnsi="Times New Roman" w:cs="Times New Roman"/>
+          <w:sz w:val="28"/>
+          <w:szCs w:val="28"/>
+        </w:rPr>
+      </w:pPr>
+      <w:r>
+        <w:rPr>
+          <w:rFonts w:ascii="Times New Roman" w:hAnsi="Times New Roman" w:cs="Times New Roman"/>
+          <w:sz w:val="28"/>
+          <w:szCs w:val="28"/>
+        </w:rPr>
+        <w:t>FRANCIS MARSOLAIS :</w:t>
+      </w:r>
+    </w:p>
+    <w:p>
+      <w:pPr>
+        <w:pStyle w:val="Paragraphedeliste"/>
+        <w:numPr>
+          <w:ilvl w:val="0"/>
+          <w:numId w:val="1"/>
+        </w:numPr>
+        <w:jc w:val="both"/>
+        <w:rPr>
+          <w:rFonts w:ascii="Times New Roman" w:hAnsi="Times New Roman" w:cs="Times New Roman"/>
+          <w:sz w:val="24"/>
+          <w:szCs w:val="24"/>
+        </w:rPr>
+      </w:pPr>
+      <w:r>
+        <w:rPr>
+          <w:rFonts w:ascii="Times New Roman" w:hAnsi="Times New Roman" w:cs="Times New Roman"/>
+          <w:sz w:val="24"/>
+          <w:szCs w:val="24"/>
+        </w:rPr>
+        <w:t>xxxxxx</w:t>
+      </w:r>
+    </w:p>
+    <w:p>
+      <w:pPr>
+        <w:pStyle w:val="Paragraphedeliste"/>
+        <w:numPr>
+          <w:ilvl w:val="0"/>
+          <w:numId w:val="1"/>
+        </w:numPr>
+        <w:jc w:val="both"/>
+        <w:rPr>
+          <w:rFonts w:ascii="Times New Roman" w:hAnsi="Times New Roman" w:cs="Times New Roman"/>
+          <w:sz w:val="24"/>
+          <w:szCs w:val="24"/>
+        </w:rPr>
+      </w:pPr>
+      <w:r>
+        <w:rPr>
+          <w:rFonts w:ascii="Times New Roman" w:hAnsi="Times New Roman" w:cs="Times New Roman"/>
+          <w:sz w:val="24"/>
+          <w:szCs w:val="24"/>
+        </w:rPr>
+        <w:t>xxxxxx</w:t>
+      </w:r>
+    </w:p>
+    <w:p>
+      <w:pPr>
+        <w:pStyle w:val="Paragraphedeliste"/>
+        <w:numPr>
+          <w:ilvl w:val="0"/>
+          <w:numId w:val="1"/>
+        </w:numPr>
+        <w:jc w:val="both"/>
+        <w:rPr>
+          <w:rFonts w:ascii="Times New Roman" w:hAnsi="Times New Roman" w:cs="Times New Roman"/>
+          <w:sz w:val="24"/>
+          <w:szCs w:val="24"/>
+        </w:rPr>
+      </w:pPr>
+      <w:r>
+        <w:rPr>
+          <w:rFonts w:ascii="Times New Roman" w:hAnsi="Times New Roman" w:cs="Times New Roman"/>
+          <w:sz w:val="24"/>
+          <w:szCs w:val="24"/>
+        </w:rPr>
+        <w:t>xxxxxx</w:t>
+      </w:r>
     </w:p>
     <w:p>
       <w:pPr>
@@ -1231,6 +1078,18 @@
   </w:abstractNum>
   <w:num w:numId="1">
     <w:abstractNumId w:val="0"/>
+  </w:num>
+  <w:num w:numId="2">
+    <w:abstractNumId w:val="0"/>
+    <w:lvlOverride w:ilvl="0"/>
+    <w:lvlOverride w:ilvl="1"/>
+    <w:lvlOverride w:ilvl="2"/>
+    <w:lvlOverride w:ilvl="3"/>
+    <w:lvlOverride w:ilvl="4"/>
+    <w:lvlOverride w:ilvl="5"/>
+    <w:lvlOverride w:ilvl="6"/>
+    <w:lvlOverride w:ilvl="7"/>
+    <w:lvlOverride w:ilvl="8"/>
   </w:num>
 </w:numbering>
 </file>

</xml_diff>